<commit_message>
Added content to Multiple Headings
</commit_message>
<xml_diff>
--- a/MileStone2Items/MileStone2Report.docx
+++ b/MileStone2Items/MileStone2Report.docx
@@ -1349,10 +1349,28 @@
           <w:szCs w:val="24"/>
           <w:highlight w:val="white"/>
         </w:rPr>
-        <w:t xml:space="preserve">Our project is centered on developing an innovative running workout application that integrates seamlessly with APIs like Google Calendar and Strava to enhance the user experience in planning and tracking fitness activities. Utilizing a dynamic Kanban methodology to manage our workflow, we </w:t>
-      </w:r>
-      <w:proofErr w:type="gramStart"/>
-      <w:r>
+        <w:t>Our project is centered on developing an innovative running workout application that integrates seamlessly with APIs like Google Calendar and Strava to enhance the user experience in planning and tracking fitness activities. Utilizing a dynamic Kanban methodology to manage our workflow, we are able to address the challenges posed by our team's relative inexperience with large-scale projects by allowing for flexible task management and prioritization. The application is being built with a robust technology stack, leveraging the interactive capabilities of React for the frontend, coupled with the foundational web technologies HTML and CSS for structure and style. This combination provides users with a responsive and intuitive interface to schedule workouts, track their progress over time, and analyze their performance with visually engaging maps and statistics. As we progress, our focus on effective communication within the team and a rigorous review process ensures that we maintain high standards of quality and functionality in each phase of the project, from initial planning through to deployment and closure. This way, we can make sure our app is easy to use and works well from the time we start building it until we're ready to share it with everyone.</w:t>
+      </w:r>
+    </w:p>
+    <w:p>
+      <w:pPr>
+        <w:pStyle w:val="Heading1"/>
+        <w:rPr>
+          <w:rFonts w:ascii="Times New Roman" w:eastAsia="Times New Roman" w:hAnsi="Times New Roman" w:cs="Times New Roman"/>
+        </w:rPr>
+      </w:pPr>
+      <w:bookmarkStart w:id="1" w:name="_Toc152190237"/>
+      <w:r>
+        <w:rPr>
+          <w:rFonts w:ascii="Times New Roman" w:eastAsia="Times New Roman" w:hAnsi="Times New Roman" w:cs="Times New Roman"/>
+        </w:rPr>
+        <w:t>Kanban Methodology</w:t>
+      </w:r>
+      <w:bookmarkEnd w:id="1"/>
+    </w:p>
+    <w:p>
+      <w:pPr>
+        <w:spacing w:line="360" w:lineRule="auto"/>
         <w:rPr>
           <w:rFonts w:ascii="Times New Roman" w:eastAsia="Times New Roman" w:hAnsi="Times New Roman" w:cs="Times New Roman"/>
           <w:color w:val="1F2328"/>
@@ -1360,9 +1378,7 @@
           <w:szCs w:val="24"/>
           <w:highlight w:val="white"/>
         </w:rPr>
-        <w:t>are able to</w:t>
-      </w:r>
-      <w:proofErr w:type="gramEnd"/>
+      </w:pPr>
       <w:r>
         <w:rPr>
           <w:rFonts w:ascii="Times New Roman" w:eastAsia="Times New Roman" w:hAnsi="Times New Roman" w:cs="Times New Roman"/>
@@ -1371,32 +1387,47 @@
           <w:szCs w:val="24"/>
           <w:highlight w:val="white"/>
         </w:rPr>
-        <w:t xml:space="preserve"> address the challenges posed by our team's relative inexperience with large-scale projects by allowing for flexible task management and prioritization. The application is being built with a robust technology stack, leveraging the interactive capabilities of React for the frontend, coupled with the foundational web technologies HTML and CSS for structure and style. This combination provides users with a responsive and intuitive interface to schedule workouts, track their progress over time, and analyze their performance with visually engaging maps and statistics. As we progress, our focus on effective communication within the team and a rigorous review process ensures that we maintain high standards of quality and functionality in each phase of the project, from initial planning through to deployment and closure. This way, we can make sure our app is easy to use and works well from the time we start building it until we're ready to share it with everyone.</w:t>
-      </w:r>
-    </w:p>
+        <w:t xml:space="preserve">Our intention originally was to make use of the Kanban Agile methodology. This was because it was an easy way to visualize which tasks need to be done, and which tasks are in progress or already done. We saw potential and researched about it in the beginning stages of the project. The member in charge of carrying out these tasks was Melvin who dropped out of the course with out notice. Because we did not know he dropped the course until the TA check-in, we carried out as best as we could through message for the whole of Milestone 1. After the first check in, once we realized the Melvin was not going to be part of the group, </w:t>
+      </w:r>
+      <w:r>
+        <w:rPr>
+          <w:rFonts w:ascii="Times New Roman" w:eastAsia="Times New Roman" w:hAnsi="Times New Roman" w:cs="Times New Roman"/>
+          <w:color w:val="1F2328"/>
+          <w:sz w:val="24"/>
+          <w:szCs w:val="24"/>
+          <w:highlight w:val="white"/>
+        </w:rPr>
+        <w:t>our priority had shifted to</w:t>
+      </w:r>
+      <w:r>
+        <w:rPr>
+          <w:rFonts w:ascii="Times New Roman" w:eastAsia="Times New Roman" w:hAnsi="Times New Roman" w:cs="Times New Roman"/>
+          <w:color w:val="1F2328"/>
+          <w:sz w:val="24"/>
+          <w:szCs w:val="24"/>
+          <w:highlight w:val="white"/>
+        </w:rPr>
+        <w:t xml:space="preserve"> </w:t>
+      </w:r>
+      <w:r>
+        <w:rPr>
+          <w:rFonts w:ascii="Times New Roman" w:eastAsia="Times New Roman" w:hAnsi="Times New Roman" w:cs="Times New Roman"/>
+          <w:color w:val="1F2328"/>
+          <w:sz w:val="24"/>
+          <w:szCs w:val="24"/>
+          <w:highlight w:val="white"/>
+        </w:rPr>
+        <w:t xml:space="preserve">making up for the tasks that should have been done. Through the whole project however, we did maintain good communication and used Discord as our makeshift kanban board. Although there was no visual representation of the board, tasks were laid out clearly along with its priority. </w:t>
+      </w:r>
+    </w:p>
+    <w:p/>
     <w:p>
       <w:pPr>
         <w:pStyle w:val="Heading1"/>
-        <w:rPr>
-          <w:rFonts w:ascii="Times New Roman" w:eastAsia="Times New Roman" w:hAnsi="Times New Roman" w:cs="Times New Roman"/>
-        </w:rPr>
-      </w:pPr>
-      <w:bookmarkStart w:id="1" w:name="_Toc152190237"/>
-      <w:r>
-        <w:rPr>
-          <w:rFonts w:ascii="Times New Roman" w:eastAsia="Times New Roman" w:hAnsi="Times New Roman" w:cs="Times New Roman"/>
-        </w:rPr>
-        <w:t>Kanban Methodology</w:t>
-      </w:r>
-      <w:bookmarkEnd w:id="1"/>
-    </w:p>
-    <w:p/>
-    <w:p>
-      <w:pPr>
-        <w:pStyle w:val="Heading1"/>
       </w:pPr>
       <w:bookmarkStart w:id="2" w:name="_Toc152190238"/>
       <w:r>
+        <w:lastRenderedPageBreak/>
         <w:t>High-Level Features</w:t>
       </w:r>
       <w:bookmarkEnd w:id="2"/>
@@ -1553,26 +1584,60 @@
           <w:szCs w:val="24"/>
         </w:rPr>
       </w:pPr>
-      <w:r>
-        <w:rPr>
-          <w:rFonts w:ascii="Times New Roman" w:eastAsia="Times New Roman" w:hAnsi="Times New Roman" w:cs="Times New Roman"/>
-          <w:sz w:val="24"/>
-          <w:szCs w:val="24"/>
-        </w:rPr>
-        <w:t xml:space="preserve">Link to larger image: </w:t>
-      </w:r>
       <w:hyperlink r:id="rId7" w:history="1">
         <w:r>
           <w:rPr>
             <w:rStyle w:val="Hyperlink"/>
-            <w:rFonts w:ascii="Times New Roman" w:hAnsi="Times New Roman" w:cs="Times New Roman"/>
+            <w:rFonts w:ascii="Times New Roman" w:eastAsia="Times New Roman" w:hAnsi="Times New Roman" w:cs="Times New Roman"/>
             <w:sz w:val="24"/>
             <w:szCs w:val="24"/>
-            <w:shd w:val="clear" w:color="auto" w:fill="FFFFFF"/>
           </w:rPr>
-          <w:t>https://www.figma.com/file/FkUgTRag6I912bowKIK9jA/DFD-level-0?type=design&amp;node-id=0-1&amp;mode=design&amp;t=TShjKA5u3ArW48uR-0</w:t>
+          <w:t>Link to larg</w:t>
+        </w:r>
+        <w:r>
+          <w:rPr>
+            <w:rStyle w:val="Hyperlink"/>
+            <w:rFonts w:ascii="Times New Roman" w:eastAsia="Times New Roman" w:hAnsi="Times New Roman" w:cs="Times New Roman"/>
+            <w:sz w:val="24"/>
+            <w:szCs w:val="24"/>
+          </w:rPr>
+          <w:t>e</w:t>
+        </w:r>
+        <w:r>
+          <w:rPr>
+            <w:rStyle w:val="Hyperlink"/>
+            <w:rFonts w:ascii="Times New Roman" w:eastAsia="Times New Roman" w:hAnsi="Times New Roman" w:cs="Times New Roman"/>
+            <w:sz w:val="24"/>
+            <w:szCs w:val="24"/>
+          </w:rPr>
+          <w:t>r image</w:t>
         </w:r>
       </w:hyperlink>
+    </w:p>
+    <w:p>
+      <w:pPr>
+        <w:rPr>
+          <w:rFonts w:ascii="Times New Roman" w:eastAsia="Times New Roman" w:hAnsi="Times New Roman" w:cs="Times New Roman"/>
+          <w:sz w:val="24"/>
+          <w:szCs w:val="24"/>
+        </w:rPr>
+      </w:pPr>
+      <w:r>
+        <w:rPr>
+          <w:rFonts w:ascii="Times New Roman" w:eastAsia="Times New Roman" w:hAnsi="Times New Roman" w:cs="Times New Roman"/>
+          <w:sz w:val="24"/>
+          <w:szCs w:val="24"/>
+        </w:rPr>
+        <w:t xml:space="preserve">Our application (Center) is the link between </w:t>
+      </w:r>
+      <w:r>
+        <w:rPr>
+          <w:rFonts w:ascii="Times New Roman" w:eastAsia="Times New Roman" w:hAnsi="Times New Roman" w:cs="Times New Roman"/>
+          <w:sz w:val="24"/>
+          <w:szCs w:val="24"/>
+        </w:rPr>
+        <w:t xml:space="preserve">the users Google Calendar and Strava. A client will be able to interact with both apps through a single interface saving them time, and providing an easier way to schedule runs into their Google Calendar app. </w:t>
+      </w:r>
     </w:p>
     <w:p/>
     <w:p/>
@@ -1587,24 +1652,33 @@
       </w:r>
       <w:bookmarkEnd w:id="9"/>
     </w:p>
+    <w:p>
+      <w:r>
+        <w:t>Scope of project:</w:t>
+      </w:r>
+    </w:p>
+    <w:p>
+      <w:r>
+        <w:t xml:space="preserve">From this project we learned that we must really plan and set in stone exactly what are project will do before we start working on any other steps of the planning stage. </w:t>
+      </w:r>
+    </w:p>
     <w:p/>
     <w:p/>
+    <w:p>
+      <w:pPr>
+        <w:pStyle w:val="Heading1"/>
+      </w:pPr>
+      <w:bookmarkStart w:id="10" w:name="_Toc152190245"/>
+      <w:r>
+        <w:t>Challenges</w:t>
+      </w:r>
+      <w:bookmarkEnd w:id="10"/>
+    </w:p>
     <w:p/>
     <w:p>
       <w:pPr>
         <w:pStyle w:val="Heading1"/>
       </w:pPr>
-      <w:bookmarkStart w:id="10" w:name="_Toc152190245"/>
-      <w:r>
-        <w:t>Challenges</w:t>
-      </w:r>
-      <w:bookmarkEnd w:id="10"/>
-    </w:p>
-    <w:p/>
-    <w:p>
-      <w:pPr>
-        <w:pStyle w:val="Heading1"/>
-      </w:pPr>
       <w:bookmarkStart w:id="11" w:name="_Toc152190246"/>
       <w:r>
         <w:t>Work Division</w:t>
@@ -1621,10 +1695,54 @@
     </w:p>
     <w:p>
       <w:r>
-        <w:t xml:space="preserve">Ian - </w:t>
-      </w:r>
-    </w:p>
-    <w:p/>
+        <w:tab/>
+        <w:t>Report: Project Over View, Kanban Methodology, Lessons Learned, Challenges</w:t>
+      </w:r>
+    </w:p>
+    <w:p>
+      <w:pPr>
+        <w:ind w:left="720"/>
+      </w:pPr>
+      <w:r>
+        <w:t>Presen</w:t>
+      </w:r>
+    </w:p>
+    <w:p>
+      <w:r>
+        <w:t xml:space="preserve">Ian </w:t>
+      </w:r>
+      <w:r>
+        <w:t>–</w:t>
+      </w:r>
+      <w:r>
+        <w:t xml:space="preserve"> </w:t>
+      </w:r>
+      <w:r>
+        <w:t>P</w:t>
+      </w:r>
+      <w:r>
+        <w:t>rograming, CICD, Testing</w:t>
+      </w:r>
+    </w:p>
+    <w:p>
+      <w:r>
+        <w:t xml:space="preserve">Chris – Report: High-Level Features, Google Calendar Features, Strava Features, Code Testing, </w:t>
+      </w:r>
+    </w:p>
+    <w:p>
+      <w:pPr>
+        <w:ind w:left="720" w:firstLine="720"/>
+      </w:pPr>
+      <w:r>
+        <w:t xml:space="preserve">CICD Infrastructure </w:t>
+      </w:r>
+    </w:p>
+    <w:p>
+      <w:r>
+        <w:tab/>
+        <w:t xml:space="preserve">Presentation Slides: </w:t>
+      </w:r>
+    </w:p>
     <w:sectPr>
       <w:footerReference w:type="default" r:id="rId8"/>
       <w:pgSz w:w="12240" w:h="15840"/>
@@ -3073,6 +3191,18 @@
       <w:spacing w:after="100"/>
     </w:pPr>
   </w:style>
+  <w:style w:type="character" w:styleId="FollowedHyperlink">
+    <w:name w:val="FollowedHyperlink"/>
+    <w:basedOn w:val="DefaultParagraphFont"/>
+    <w:uiPriority w:val="99"/>
+    <w:semiHidden/>
+    <w:unhideWhenUsed/>
+    <w:rsid w:val="00A752A8"/>
+    <w:rPr>
+      <w:color w:val="954F72" w:themeColor="followedHyperlink"/>
+      <w:u w:val="single"/>
+    </w:rPr>
+  </w:style>
 </w:styles>
 </file>
 

</xml_diff>

<commit_message>
Finished writing overview and Project Takeaways
</commit_message>
<xml_diff>
--- a/MileStone2Items/MileStone2Report.docx
+++ b/MileStone2Items/MileStone2Report.docx
@@ -42,7 +42,7 @@
                     <pic:cNvPicPr preferRelativeResize="0"/>
                   </pic:nvPicPr>
                   <pic:blipFill>
-                    <a:blip r:embed="rId7"/>
+                    <a:blip r:embed="rId8"/>
                     <a:srcRect l="13852" t="14195" r="13796" b="14144"/>
                     <a:stretch>
                       <a:fillRect/>
@@ -966,7 +966,7 @@
           <w:szCs w:val="24"/>
           <w:highlight w:val="white"/>
         </w:rPr>
-        <w:t xml:space="preserve"> address the challenges posed by our team's relative inexperience with large-scale projects by allowing for flexible task management and prioritization. The application is being built with a robust technology stack, leveraging the interactive capabilities of React for the </w:t>
+        <w:t xml:space="preserve"> address the challenges posed by our team's relative inexperience with large-scale projects by allowing for flexible task management and prioritization. The application </w:t>
       </w:r>
       <w:r>
         <w:rPr>
@@ -976,6 +976,26 @@
           <w:szCs w:val="24"/>
           <w:highlight w:val="white"/>
         </w:rPr>
+        <w:t>was</w:t>
+      </w:r>
+      <w:r>
+        <w:rPr>
+          <w:rFonts w:ascii="Times New Roman" w:eastAsia="Times New Roman" w:hAnsi="Times New Roman" w:cs="Times New Roman"/>
+          <w:color w:val="1F2328"/>
+          <w:sz w:val="24"/>
+          <w:szCs w:val="24"/>
+          <w:highlight w:val="white"/>
+        </w:rPr>
+        <w:t xml:space="preserve"> built with a robust technology stack, leveraging the interactive capabilities of React for the </w:t>
+      </w:r>
+      <w:r>
+        <w:rPr>
+          <w:rFonts w:ascii="Times New Roman" w:eastAsia="Times New Roman" w:hAnsi="Times New Roman" w:cs="Times New Roman"/>
+          <w:color w:val="1F2328"/>
+          <w:sz w:val="24"/>
+          <w:szCs w:val="24"/>
+          <w:highlight w:val="white"/>
+        </w:rPr>
         <w:t>front end</w:t>
       </w:r>
       <w:r>
@@ -986,7 +1006,7 @@
           <w:szCs w:val="24"/>
           <w:highlight w:val="white"/>
         </w:rPr>
-        <w:t xml:space="preserve">, coupled with the foundational web technologies HTML and CSS for structure and style. This combination provides users with a responsive and intuitive interface to schedule workouts, track their progress over time, and analyze their performance with visually engaging maps and statistics. As we progress, our focus on effective communication within the team and a rigorous review process ensures that we maintain high standards of quality and functionality in each phase of the project, from initial planning to deployment and closure. This way, we can make sure our app is easy to use and works well from </w:t>
+        <w:t xml:space="preserve">, coupled with the foundational web technologies HTML and CSS for structure and style. This combination provides </w:t>
       </w:r>
       <w:r>
         <w:rPr>
@@ -996,7 +1016,7 @@
           <w:szCs w:val="24"/>
           <w:highlight w:val="white"/>
         </w:rPr>
-        <w:t>when</w:t>
+        <w:t>our users</w:t>
       </w:r>
       <w:r>
         <w:rPr>
@@ -1006,7 +1026,67 @@
           <w:szCs w:val="24"/>
           <w:highlight w:val="white"/>
         </w:rPr>
-        <w:t xml:space="preserve"> we start building it until we're ready to share it with everyone.</w:t>
+        <w:t xml:space="preserve"> </w:t>
+      </w:r>
+      <w:r>
+        <w:rPr>
+          <w:rFonts w:ascii="Times New Roman" w:eastAsia="Times New Roman" w:hAnsi="Times New Roman" w:cs="Times New Roman"/>
+          <w:color w:val="1F2328"/>
+          <w:sz w:val="24"/>
+          <w:szCs w:val="24"/>
+          <w:highlight w:val="white"/>
+        </w:rPr>
+        <w:t xml:space="preserve">with </w:t>
+      </w:r>
+      <w:r>
+        <w:rPr>
+          <w:rFonts w:ascii="Times New Roman" w:eastAsia="Times New Roman" w:hAnsi="Times New Roman" w:cs="Times New Roman"/>
+          <w:color w:val="1F2328"/>
+          <w:sz w:val="24"/>
+          <w:szCs w:val="24"/>
+          <w:highlight w:val="white"/>
+        </w:rPr>
+        <w:t xml:space="preserve">a responsive and intuitive interface to schedule workouts, track their progress over time, and analyze their performance with visually engaging maps and statistics. </w:t>
+      </w:r>
+      <w:r>
+        <w:rPr>
+          <w:rFonts w:ascii="Times New Roman" w:eastAsia="Times New Roman" w:hAnsi="Times New Roman" w:cs="Times New Roman"/>
+          <w:color w:val="1F2328"/>
+          <w:sz w:val="24"/>
+          <w:szCs w:val="24"/>
+          <w:highlight w:val="white"/>
+        </w:rPr>
+        <w:t xml:space="preserve">Late in our build process, we discovered that Strava would not provide us with a map to display. Leveraging our flexibility, we implemented a third API, Leaflet, to be able to bring in what we believe is one of the highlights of the application, a visually appealing map. After struggling and attempting to use Heroku to manage our CICD process we had to resort back to using GitHub Actions </w:t>
+      </w:r>
+      <w:r>
+        <w:rPr>
+          <w:rFonts w:ascii="Times New Roman" w:eastAsia="Times New Roman" w:hAnsi="Times New Roman" w:cs="Times New Roman"/>
+          <w:color w:val="1F2328"/>
+          <w:sz w:val="24"/>
+          <w:szCs w:val="24"/>
+          <w:highlight w:val="white"/>
+        </w:rPr>
+        <w:t>alongside</w:t>
+      </w:r>
+      <w:r>
+        <w:rPr>
+          <w:rFonts w:ascii="Times New Roman" w:eastAsia="Times New Roman" w:hAnsi="Times New Roman" w:cs="Times New Roman"/>
+          <w:color w:val="1F2328"/>
+          <w:sz w:val="24"/>
+          <w:szCs w:val="24"/>
+          <w:highlight w:val="white"/>
+        </w:rPr>
+        <w:t xml:space="preserve"> Docker </w:t>
+      </w:r>
+      <w:r>
+        <w:rPr>
+          <w:rFonts w:ascii="Times New Roman" w:eastAsia="Times New Roman" w:hAnsi="Times New Roman" w:cs="Times New Roman"/>
+          <w:color w:val="1F2328"/>
+          <w:sz w:val="24"/>
+          <w:szCs w:val="24"/>
+          <w:highlight w:val="white"/>
+        </w:rPr>
+        <w:t>(Since GitHub can not host servers), and Cyclic to iteratively run our web application.</w:t>
       </w:r>
     </w:p>
     <w:p>
@@ -1322,7 +1402,25 @@
           <w:sz w:val="24"/>
           <w:szCs w:val="24"/>
         </w:rPr>
-        <w:t xml:space="preserve"> we can create events that store the name, date, time, location and description. Once an event is created it can be seen in any location that calendar is viewed in.  </w:t>
+        <w:t xml:space="preserve"> we can create events that store the name, date, time, </w:t>
+      </w:r>
+      <w:proofErr w:type="gramStart"/>
+      <w:r>
+        <w:rPr>
+          <w:rFonts w:ascii="Times New Roman" w:eastAsia="Times New Roman" w:hAnsi="Times New Roman" w:cs="Times New Roman"/>
+          <w:sz w:val="24"/>
+          <w:szCs w:val="24"/>
+        </w:rPr>
+        <w:t>location</w:t>
+      </w:r>
+      <w:proofErr w:type="gramEnd"/>
+      <w:r>
+        <w:rPr>
+          <w:rFonts w:ascii="Times New Roman" w:eastAsia="Times New Roman" w:hAnsi="Times New Roman" w:cs="Times New Roman"/>
+          <w:sz w:val="24"/>
+          <w:szCs w:val="24"/>
+        </w:rPr>
+        <w:t xml:space="preserve"> and description. Once an event is created it can be seen in any location that calendar is viewed in.  </w:t>
       </w:r>
       <w:r>
         <w:rPr>
@@ -1350,7 +1448,7 @@
                     <pic:cNvPicPr preferRelativeResize="0"/>
                   </pic:nvPicPr>
                   <pic:blipFill>
-                    <a:blip r:embed="rId8"/>
+                    <a:blip r:embed="rId9"/>
                     <a:srcRect/>
                     <a:stretch>
                       <a:fillRect/>
@@ -1596,7 +1694,7 @@
                     <pic:cNvPicPr preferRelativeResize="0"/>
                   </pic:nvPicPr>
                   <pic:blipFill>
-                    <a:blip r:embed="rId9"/>
+                    <a:blip r:embed="rId10"/>
                     <a:srcRect t="1611" r="801"/>
                     <a:stretch>
                       <a:fillRect/>
@@ -1876,7 +1974,7 @@
                     <pic:cNvPicPr preferRelativeResize="0"/>
                   </pic:nvPicPr>
                   <pic:blipFill>
-                    <a:blip r:embed="rId10"/>
+                    <a:blip r:embed="rId11"/>
                     <a:srcRect/>
                     <a:stretch>
                       <a:fillRect/>
@@ -2015,7 +2113,7 @@
                     <pic:cNvPicPr preferRelativeResize="0"/>
                   </pic:nvPicPr>
                   <pic:blipFill>
-                    <a:blip r:embed="rId11"/>
+                    <a:blip r:embed="rId12"/>
                     <a:srcRect/>
                     <a:stretch>
                       <a:fillRect/>
@@ -2117,7 +2215,25 @@
           <w:sz w:val="24"/>
           <w:szCs w:val="24"/>
         </w:rPr>
-        <w:t xml:space="preserve"> we provide our </w:t>
+        <w:t xml:space="preserve"> we provide </w:t>
+      </w:r>
+      <w:proofErr w:type="gramStart"/>
+      <w:r>
+        <w:rPr>
+          <w:rFonts w:ascii="Times New Roman" w:eastAsia="Times New Roman" w:hAnsi="Times New Roman" w:cs="Times New Roman"/>
+          <w:sz w:val="24"/>
+          <w:szCs w:val="24"/>
+        </w:rPr>
+        <w:t>our</w:t>
+      </w:r>
+      <w:proofErr w:type="gramEnd"/>
+      <w:r>
+        <w:rPr>
+          <w:rFonts w:ascii="Times New Roman" w:eastAsia="Times New Roman" w:hAnsi="Times New Roman" w:cs="Times New Roman"/>
+          <w:sz w:val="24"/>
+          <w:szCs w:val="24"/>
+        </w:rPr>
+        <w:t xml:space="preserve"> </w:t>
       </w:r>
     </w:p>
     <w:p>
@@ -2375,7 +2491,7 @@
                     <pic:cNvPicPr preferRelativeResize="0"/>
                   </pic:nvPicPr>
                   <pic:blipFill>
-                    <a:blip r:embed="rId12"/>
+                    <a:blip r:embed="rId13"/>
                     <a:srcRect/>
                     <a:stretch>
                       <a:fillRect/>
@@ -2406,7 +2522,7 @@
           <w:szCs w:val="24"/>
         </w:rPr>
       </w:pPr>
-      <w:hyperlink r:id="rId13">
+      <w:hyperlink r:id="rId14">
         <w:r>
           <w:rPr>
             <w:rFonts w:ascii="Times New Roman" w:eastAsia="Times New Roman" w:hAnsi="Times New Roman" w:cs="Times New Roman"/>
@@ -2437,7 +2553,14 @@
       </w:r>
     </w:p>
     <w:p/>
-    <w:p/>
+    <w:p>
+      <w:pPr>
+        <w:pStyle w:val="Heading1"/>
+      </w:pPr>
+      <w:r>
+        <w:t>Challenges</w:t>
+      </w:r>
+    </w:p>
     <w:p/>
     <w:p>
       <w:pPr>
@@ -2456,22 +2579,115 @@
     </w:p>
     <w:p>
       <w:r>
-        <w:t xml:space="preserve">From this project we learned that we must really plan and set in stone exactly what are project will do before we start working on any other steps of the planning stage. </w:t>
+        <w:lastRenderedPageBreak/>
+        <w:t>From this project</w:t>
+      </w:r>
+      <w:r>
+        <w:t>,</w:t>
+      </w:r>
+      <w:r>
+        <w:t xml:space="preserve"> we learned that we must plan and set in stone exactly what </w:t>
+      </w:r>
+      <w:r>
+        <w:t>our</w:t>
+      </w:r>
+      <w:r>
+        <w:t xml:space="preserve"> project will do before we start working on any other steps of the planning stage. </w:t>
+      </w:r>
+      <w:r>
+        <w:t>This will ensure that we don’t fall victims of scope creep.</w:t>
+      </w:r>
+    </w:p>
+    <w:p>
+      <w:r>
+        <w:t>Kanban SDLC Methodology:</w:t>
+      </w:r>
+    </w:p>
+    <w:p>
+      <w:r>
+        <w:t xml:space="preserve">Perhaps the most important </w:t>
+      </w:r>
+      <w:r>
+        <w:t>takeaway</w:t>
+      </w:r>
+      <w:r>
+        <w:t xml:space="preserve"> for our group was just how important following a proven SDLC methodology is. Although we did not purposefully ignore </w:t>
+      </w:r>
+      <w:r>
+        <w:t xml:space="preserve">the creation of our Kanban board, we did try to follow one the best we could through our messaging platform. Safe to say, that we will always prioritize setting up an SDLC methodology in the planning phases of future projects. </w:t>
       </w:r>
     </w:p>
     <w:p/>
-    <w:p/>
-    <w:p>
-      <w:pPr>
-        <w:pStyle w:val="Heading1"/>
-      </w:pPr>
+    <w:p>
+      <w:r>
+        <w:t>Adaptability:</w:t>
+      </w:r>
+    </w:p>
+    <w:p>
+      <w:r>
+        <w:t xml:space="preserve">Through the many challenges we went through to complete this project, our group learned the power of being adaptable when unforeseen circumstances arise. </w:t>
+      </w:r>
+    </w:p>
+    <w:p>
+      <w:r>
+        <w:t xml:space="preserve">To list a few: </w:t>
+      </w:r>
+    </w:p>
+    <w:p>
+      <w:pPr>
+        <w:pStyle w:val="ListParagraph"/>
+        <w:numPr>
+          <w:ilvl w:val="0"/>
+          <w:numId w:val="1"/>
+        </w:numPr>
+      </w:pPr>
+      <w:r>
+        <w:t>A group member left</w:t>
+      </w:r>
+    </w:p>
+    <w:p>
+      <w:pPr>
+        <w:pStyle w:val="ListParagraph"/>
+        <w:numPr>
+          <w:ilvl w:val="0"/>
+          <w:numId w:val="1"/>
+        </w:numPr>
+      </w:pPr>
+      <w:r>
+        <w:t>Needed to find a third API to show us a map</w:t>
+      </w:r>
+    </w:p>
+    <w:p>
+      <w:pPr>
+        <w:pStyle w:val="ListParagraph"/>
+        <w:numPr>
+          <w:ilvl w:val="0"/>
+          <w:numId w:val="1"/>
+        </w:numPr>
+      </w:pPr>
+      <w:r>
+        <w:t>Switched from GitHub to Heroku and back to GitHub for our CICD</w:t>
+      </w:r>
+    </w:p>
+    <w:p>
+      <w:pPr>
+        <w:pStyle w:val="ListParagraph"/>
+        <w:numPr>
+          <w:ilvl w:val="0"/>
+          <w:numId w:val="1"/>
+        </w:numPr>
+      </w:pPr>
+      <w:r>
+        <w:t>Added a database to maintain the functionality of our APIs</w:t>
+      </w:r>
+    </w:p>
+    <w:p>
+      <w:r>
+        <w:t xml:space="preserve">Although we are bound to encounter many more issues throughout our careers, we learned why agile practices are the most popular methodologies in the workplace. </w:t>
+      </w:r>
       <w:bookmarkStart w:id="9" w:name="_heading=h.2s8eyo1" w:colFirst="0" w:colLast="0"/>
       <w:bookmarkEnd w:id="9"/>
-      <w:r>
-        <w:t>Challenges</w:t>
-      </w:r>
-    </w:p>
-    <w:p/>
+    </w:p>
     <w:p>
       <w:pPr>
         <w:pStyle w:val="Heading1"/>
@@ -2490,7 +2706,15 @@
     <w:p>
       <w:r>
         <w:tab/>
-        <w:t>Report: Project Over View, Kanban Methodology, Lessons Learned, Challenges</w:t>
+        <w:t xml:space="preserve">Report: Project </w:t>
+      </w:r>
+      <w:proofErr w:type="gramStart"/>
+      <w:r>
+        <w:t>Over View</w:t>
+      </w:r>
+      <w:proofErr w:type="gramEnd"/>
+      <w:r>
+        <w:t>, Kanban Methodology, Lessons Learned, Challenges</w:t>
       </w:r>
     </w:p>
     <w:p>
@@ -2498,25 +2722,18 @@
         <w:ind w:left="720"/>
       </w:pPr>
       <w:r>
+        <w:t xml:space="preserve">M1 </w:t>
+      </w:r>
+      <w:r>
         <w:t>Presen</w:t>
       </w:r>
+      <w:r>
+        <w:t>tation Slides:</w:t>
+      </w:r>
     </w:p>
     <w:p>
       <w:r>
         <w:t>Ian – Programing, CICD, Testing</w:t>
-      </w:r>
-    </w:p>
-    <w:p>
-      <w:r>
-        <w:t xml:space="preserve">Chris – Report: High-Level Features, Google Calendar Features, Strava Features, Code Testing, </w:t>
-      </w:r>
-    </w:p>
-    <w:p>
-      <w:pPr>
-        <w:ind w:left="720" w:firstLine="720"/>
-      </w:pPr>
-      <w:r>
-        <w:t xml:space="preserve">CICD Infrastructure </w:t>
       </w:r>
     </w:p>
     <w:p>
@@ -2525,9 +2742,28 @@
         <w:t xml:space="preserve">Presentation Slides: </w:t>
       </w:r>
     </w:p>
+    <w:p>
+      <w:r>
+        <w:t xml:space="preserve">Chris – Report: High-Level Features, Google Calendar Features, Strava Features, Code Testing, </w:t>
+      </w:r>
+    </w:p>
+    <w:p>
+      <w:pPr>
+        <w:ind w:left="720" w:firstLine="720"/>
+      </w:pPr>
+      <w:r>
+        <w:t xml:space="preserve">CICD Infrastructure </w:t>
+      </w:r>
+    </w:p>
+    <w:p>
+      <w:r>
+        <w:tab/>
+        <w:t xml:space="preserve">Presentation Slides: </w:t>
+      </w:r>
+    </w:p>
     <w:sectPr>
-      <w:headerReference w:type="default" r:id="rId14"/>
-      <w:footerReference w:type="default" r:id="rId15"/>
+      <w:headerReference w:type="default" r:id="rId15"/>
+      <w:footerReference w:type="default" r:id="rId16"/>
       <w:pgSz w:w="12240" w:h="15840"/>
       <w:pgMar w:top="1440" w:right="1440" w:bottom="1440" w:left="1440" w:header="708" w:footer="708" w:gutter="0"/>
       <w:pgNumType w:start="1"/>
@@ -2672,6 +2908,126 @@
     <w:bookmarkEnd w:id="11"/>
   </w:p>
 </w:hdr>
+</file>
+
+<file path=word/numbering.xml><?xml version="1.0" encoding="utf-8"?>
+<w:numbering xmlns:wpc="http://schemas.microsoft.com/office/word/2010/wordprocessingCanvas" xmlns:cx="http://schemas.microsoft.com/office/drawing/2014/chartex" xmlns:cx1="http://schemas.microsoft.com/office/drawing/2015/9/8/chartex" xmlns:cx2="http://schemas.microsoft.com/office/drawing/2015/10/21/chartex" xmlns:cx3="http://schemas.microsoft.com/office/drawing/2016/5/9/chartex" xmlns:cx4="http://schemas.microsoft.com/office/drawing/2016/5/10/chartex" xmlns:cx5="http://schemas.microsoft.com/office/drawing/2016/5/11/chartex" xmlns:cx6="http://schemas.microsoft.com/office/drawing/2016/5/12/chartex" xmlns:cx7="http://schemas.microsoft.com/office/drawing/2016/5/13/chartex" xmlns:cx8="http://schemas.microsoft.com/office/drawing/2016/5/14/chartex" xmlns:mc="http://schemas.openxmlformats.org/markup-compatibility/2006" xmlns:aink="http://schemas.microsoft.com/office/drawing/2016/ink" xmlns:am3d="http://schemas.microsoft.com/office/drawing/2017/model3d" xmlns:o="urn:schemas-microsoft-com:office:office" xmlns:oel="http://schemas.microsoft.com/office/2019/extlst" xmlns:r="http://schemas.openxmlformats.org/officeDocument/2006/relationships" xmlns:m="http://schemas.openxmlformats.org/officeDocument/2006/math" xmlns:v="urn:schemas-microsoft-com:vml" xmlns:wp14="http://schemas.microsoft.com/office/word/2010/wordprocessingDrawing" xmlns:wp="http://schemas.openxmlformats.org/drawingml/2006/wordprocessingDrawing" xmlns:w10="urn:schemas-microsoft-com:office:word" xmlns:w="http://schemas.openxmlformats.org/wordprocessingml/2006/main" xmlns:w14="http://schemas.microsoft.com/office/word/2010/wordml" xmlns:w15="http://schemas.microsoft.com/office/word/2012/wordml" xmlns:w16cex="http://schemas.microsoft.com/office/word/2018/wordml/cex" xmlns:w16cid="http://schemas.microsoft.com/office/word/2016/wordml/cid" xmlns:w16="http://schemas.microsoft.com/office/word/2018/wordml" xmlns:w16sdtdh="http://schemas.microsoft.com/office/word/2020/wordml/sdtdatahash" xmlns:w16se="http://schemas.microsoft.com/office/word/2015/wordml/symex" xmlns:wpg="http://schemas.microsoft.com/office/word/2010/wordprocessingGroup" xmlns:wpi="http://schemas.microsoft.com/office/word/2010/wordprocessingInk" xmlns:wne="http://schemas.microsoft.com/office/word/2006/wordml" xmlns:wps="http://schemas.microsoft.com/office/word/2010/wordprocessingShape" mc:Ignorable="w14 w15 w16se w16cid w16 w16cex w16sdtdh wp14">
+  <w:abstractNum w:abstractNumId="0" w15:restartNumberingAfterBreak="0">
+    <w:nsid w:val="76E03BC8"/>
+    <w:multiLevelType w:val="hybridMultilevel"/>
+    <w:tmpl w:val="733A1AFC"/>
+    <w:lvl w:ilvl="0" w:tplc="37480E14">
+      <w:numFmt w:val="bullet"/>
+      <w:lvlText w:val="-"/>
+      <w:lvlJc w:val="left"/>
+      <w:pPr>
+        <w:ind w:left="720" w:hanging="360"/>
+      </w:pPr>
+      <w:rPr>
+        <w:rFonts w:ascii="Calibri" w:eastAsia="Calibri" w:hAnsi="Calibri" w:cs="Calibri" w:hint="default"/>
+      </w:rPr>
+    </w:lvl>
+    <w:lvl w:ilvl="1" w:tplc="10090003" w:tentative="1">
+      <w:start w:val="1"/>
+      <w:numFmt w:val="bullet"/>
+      <w:lvlText w:val="o"/>
+      <w:lvlJc w:val="left"/>
+      <w:pPr>
+        <w:ind w:left="1440" w:hanging="360"/>
+      </w:pPr>
+      <w:rPr>
+        <w:rFonts w:ascii="Courier New" w:hAnsi="Courier New" w:cs="Courier New" w:hint="default"/>
+      </w:rPr>
+    </w:lvl>
+    <w:lvl w:ilvl="2" w:tplc="10090005" w:tentative="1">
+      <w:start w:val="1"/>
+      <w:numFmt w:val="bullet"/>
+      <w:lvlText w:val=""/>
+      <w:lvlJc w:val="left"/>
+      <w:pPr>
+        <w:ind w:left="2160" w:hanging="360"/>
+      </w:pPr>
+      <w:rPr>
+        <w:rFonts w:ascii="Wingdings" w:hAnsi="Wingdings" w:hint="default"/>
+      </w:rPr>
+    </w:lvl>
+    <w:lvl w:ilvl="3" w:tplc="10090001" w:tentative="1">
+      <w:start w:val="1"/>
+      <w:numFmt w:val="bullet"/>
+      <w:lvlText w:val=""/>
+      <w:lvlJc w:val="left"/>
+      <w:pPr>
+        <w:ind w:left="2880" w:hanging="360"/>
+      </w:pPr>
+      <w:rPr>
+        <w:rFonts w:ascii="Symbol" w:hAnsi="Symbol" w:hint="default"/>
+      </w:rPr>
+    </w:lvl>
+    <w:lvl w:ilvl="4" w:tplc="10090003" w:tentative="1">
+      <w:start w:val="1"/>
+      <w:numFmt w:val="bullet"/>
+      <w:lvlText w:val="o"/>
+      <w:lvlJc w:val="left"/>
+      <w:pPr>
+        <w:ind w:left="3600" w:hanging="360"/>
+      </w:pPr>
+      <w:rPr>
+        <w:rFonts w:ascii="Courier New" w:hAnsi="Courier New" w:cs="Courier New" w:hint="default"/>
+      </w:rPr>
+    </w:lvl>
+    <w:lvl w:ilvl="5" w:tplc="10090005" w:tentative="1">
+      <w:start w:val="1"/>
+      <w:numFmt w:val="bullet"/>
+      <w:lvlText w:val=""/>
+      <w:lvlJc w:val="left"/>
+      <w:pPr>
+        <w:ind w:left="4320" w:hanging="360"/>
+      </w:pPr>
+      <w:rPr>
+        <w:rFonts w:ascii="Wingdings" w:hAnsi="Wingdings" w:hint="default"/>
+      </w:rPr>
+    </w:lvl>
+    <w:lvl w:ilvl="6" w:tplc="10090001" w:tentative="1">
+      <w:start w:val="1"/>
+      <w:numFmt w:val="bullet"/>
+      <w:lvlText w:val=""/>
+      <w:lvlJc w:val="left"/>
+      <w:pPr>
+        <w:ind w:left="5040" w:hanging="360"/>
+      </w:pPr>
+      <w:rPr>
+        <w:rFonts w:ascii="Symbol" w:hAnsi="Symbol" w:hint="default"/>
+      </w:rPr>
+    </w:lvl>
+    <w:lvl w:ilvl="7" w:tplc="10090003" w:tentative="1">
+      <w:start w:val="1"/>
+      <w:numFmt w:val="bullet"/>
+      <w:lvlText w:val="o"/>
+      <w:lvlJc w:val="left"/>
+      <w:pPr>
+        <w:ind w:left="5760" w:hanging="360"/>
+      </w:pPr>
+      <w:rPr>
+        <w:rFonts w:ascii="Courier New" w:hAnsi="Courier New" w:cs="Courier New" w:hint="default"/>
+      </w:rPr>
+    </w:lvl>
+    <w:lvl w:ilvl="8" w:tplc="10090005" w:tentative="1">
+      <w:start w:val="1"/>
+      <w:numFmt w:val="bullet"/>
+      <w:lvlText w:val=""/>
+      <w:lvlJc w:val="left"/>
+      <w:pPr>
+        <w:ind w:left="6480" w:hanging="360"/>
+      </w:pPr>
+      <w:rPr>
+        <w:rFonts w:ascii="Wingdings" w:hAnsi="Wingdings" w:hint="default"/>
+      </w:rPr>
+    </w:lvl>
+  </w:abstractNum>
+  <w:num w:numId="1" w16cid:durableId="1154222294">
+    <w:abstractNumId w:val="0"/>
+  </w:num>
+</w:numbering>
 </file>
 
 <file path=word/styles.xml><?xml version="1.0" encoding="utf-8"?>
@@ -3353,6 +3709,17 @@
       <w:szCs w:val="48"/>
     </w:rPr>
   </w:style>
+  <w:style w:type="paragraph" w:styleId="ListParagraph">
+    <w:name w:val="List Paragraph"/>
+    <w:basedOn w:val="Normal"/>
+    <w:uiPriority w:val="34"/>
+    <w:qFormat/>
+    <w:rsid w:val="007E4390"/>
+    <w:pPr>
+      <w:ind w:left="720"/>
+      <w:contextualSpacing/>
+    </w:pPr>
+  </w:style>
 </w:styles>
 </file>
 

</xml_diff>

<commit_message>
Finished challenges and Takeways, made progress on Division of worok
</commit_message>
<xml_diff>
--- a/MileStone2Items/MileStone2Report.docx
+++ b/MileStone2Items/MileStone2Report.docx
@@ -341,20 +341,16 @@
       <w:sdtContent>
         <w:p>
           <w:pPr>
-            <w:pBdr>
-              <w:top w:val="nil"/>
-              <w:left w:val="nil"/>
-              <w:bottom w:val="nil"/>
-              <w:right w:val="nil"/>
-              <w:between w:val="nil"/>
-            </w:pBdr>
+            <w:pStyle w:val="TOC1"/>
             <w:tabs>
               <w:tab w:val="right" w:pos="9350"/>
             </w:tabs>
-            <w:spacing w:after="100"/>
             <w:rPr>
-              <w:rFonts w:ascii="Times New Roman" w:eastAsia="Times New Roman" w:hAnsi="Times New Roman" w:cs="Times New Roman"/>
-              <w:color w:val="000000"/>
+              <w:rFonts w:asciiTheme="minorHAnsi" w:eastAsiaTheme="minorEastAsia" w:hAnsiTheme="minorHAnsi" w:cstheme="minorBidi"/>
+              <w:noProof/>
+              <w:kern w:val="2"/>
+              <w:lang w:eastAsia="en-CA"/>
+              <w14:ligatures w14:val="standardContextual"/>
             </w:rPr>
           </w:pPr>
           <w:r>
@@ -366,383 +362,716 @@
           <w:r>
             <w:fldChar w:fldCharType="separate"/>
           </w:r>
-          <w:hyperlink w:anchor="_heading=h.gjdgxs">
-            <w:r>
-              <w:rPr>
+          <w:hyperlink w:anchor="_Toc152439823" w:history="1">
+            <w:r>
+              <w:rPr>
+                <w:rStyle w:val="Hyperlink"/>
                 <w:rFonts w:ascii="Times New Roman" w:eastAsia="Times New Roman" w:hAnsi="Times New Roman" w:cs="Times New Roman"/>
-                <w:color w:val="000000"/>
+                <w:noProof/>
               </w:rPr>
               <w:t>Project Overview</w:t>
             </w:r>
             <w:r>
               <w:rPr>
-                <w:rFonts w:ascii="Times New Roman" w:eastAsia="Times New Roman" w:hAnsi="Times New Roman" w:cs="Times New Roman"/>
-                <w:color w:val="000000"/>
+                <w:noProof/>
+                <w:webHidden/>
               </w:rPr>
               <w:tab/>
-              <w:t>2</w:t>
+            </w:r>
+            <w:r>
+              <w:rPr>
+                <w:noProof/>
+                <w:webHidden/>
+              </w:rPr>
+              <w:fldChar w:fldCharType="begin"/>
+            </w:r>
+            <w:r>
+              <w:rPr>
+                <w:noProof/>
+                <w:webHidden/>
+              </w:rPr>
+              <w:instrText xml:space="preserve"> PAGEREF _Toc152439823 \h </w:instrText>
+            </w:r>
+            <w:r>
+              <w:rPr>
+                <w:noProof/>
+                <w:webHidden/>
+              </w:rPr>
+            </w:r>
+            <w:r>
+              <w:rPr>
+                <w:noProof/>
+                <w:webHidden/>
+              </w:rPr>
+              <w:fldChar w:fldCharType="separate"/>
+            </w:r>
+            <w:r>
+              <w:rPr>
+                <w:noProof/>
+                <w:webHidden/>
+              </w:rPr>
+              <w:t>3</w:t>
+            </w:r>
+            <w:r>
+              <w:rPr>
+                <w:noProof/>
+                <w:webHidden/>
+              </w:rPr>
+              <w:fldChar w:fldCharType="end"/>
             </w:r>
           </w:hyperlink>
         </w:p>
         <w:p>
           <w:pPr>
-            <w:pBdr>
-              <w:top w:val="nil"/>
-              <w:left w:val="nil"/>
-              <w:bottom w:val="nil"/>
-              <w:right w:val="nil"/>
-              <w:between w:val="nil"/>
-            </w:pBdr>
+            <w:pStyle w:val="TOC1"/>
             <w:tabs>
               <w:tab w:val="right" w:pos="9350"/>
             </w:tabs>
-            <w:spacing w:after="100"/>
             <w:rPr>
-              <w:rFonts w:ascii="Times New Roman" w:eastAsia="Times New Roman" w:hAnsi="Times New Roman" w:cs="Times New Roman"/>
-              <w:color w:val="000000"/>
+              <w:rFonts w:asciiTheme="minorHAnsi" w:eastAsiaTheme="minorEastAsia" w:hAnsiTheme="minorHAnsi" w:cstheme="minorBidi"/>
+              <w:noProof/>
+              <w:kern w:val="2"/>
+              <w:lang w:eastAsia="en-CA"/>
+              <w14:ligatures w14:val="standardContextual"/>
             </w:rPr>
           </w:pPr>
-          <w:hyperlink w:anchor="_heading=h.30j0zll">
-            <w:r>
-              <w:rPr>
+          <w:hyperlink w:anchor="_Toc152439824" w:history="1">
+            <w:r>
+              <w:rPr>
+                <w:rStyle w:val="Hyperlink"/>
                 <w:rFonts w:ascii="Times New Roman" w:eastAsia="Times New Roman" w:hAnsi="Times New Roman" w:cs="Times New Roman"/>
-                <w:color w:val="000000"/>
+                <w:noProof/>
               </w:rPr>
               <w:t>Kanban Methodology</w:t>
             </w:r>
             <w:r>
               <w:rPr>
-                <w:rFonts w:ascii="Times New Roman" w:eastAsia="Times New Roman" w:hAnsi="Times New Roman" w:cs="Times New Roman"/>
-                <w:color w:val="000000"/>
+                <w:noProof/>
+                <w:webHidden/>
               </w:rPr>
               <w:tab/>
-              <w:t>2</w:t>
+            </w:r>
+            <w:r>
+              <w:rPr>
+                <w:noProof/>
+                <w:webHidden/>
+              </w:rPr>
+              <w:fldChar w:fldCharType="begin"/>
+            </w:r>
+            <w:r>
+              <w:rPr>
+                <w:noProof/>
+                <w:webHidden/>
+              </w:rPr>
+              <w:instrText xml:space="preserve"> PAGEREF _Toc152439824 \h </w:instrText>
+            </w:r>
+            <w:r>
+              <w:rPr>
+                <w:noProof/>
+                <w:webHidden/>
+              </w:rPr>
+            </w:r>
+            <w:r>
+              <w:rPr>
+                <w:noProof/>
+                <w:webHidden/>
+              </w:rPr>
+              <w:fldChar w:fldCharType="separate"/>
+            </w:r>
+            <w:r>
+              <w:rPr>
+                <w:noProof/>
+                <w:webHidden/>
+              </w:rPr>
+              <w:t>3</w:t>
+            </w:r>
+            <w:r>
+              <w:rPr>
+                <w:noProof/>
+                <w:webHidden/>
+              </w:rPr>
+              <w:fldChar w:fldCharType="end"/>
             </w:r>
           </w:hyperlink>
         </w:p>
         <w:p>
           <w:pPr>
-            <w:pBdr>
-              <w:top w:val="nil"/>
-              <w:left w:val="nil"/>
-              <w:bottom w:val="nil"/>
-              <w:right w:val="nil"/>
-              <w:between w:val="nil"/>
-            </w:pBdr>
+            <w:pStyle w:val="TOC1"/>
             <w:tabs>
               <w:tab w:val="right" w:pos="9350"/>
             </w:tabs>
-            <w:spacing w:after="100"/>
             <w:rPr>
-              <w:rFonts w:ascii="Times New Roman" w:eastAsia="Times New Roman" w:hAnsi="Times New Roman" w:cs="Times New Roman"/>
-              <w:color w:val="000000"/>
+              <w:rFonts w:asciiTheme="minorHAnsi" w:eastAsiaTheme="minorEastAsia" w:hAnsiTheme="minorHAnsi" w:cstheme="minorBidi"/>
+              <w:noProof/>
+              <w:kern w:val="2"/>
+              <w:lang w:eastAsia="en-CA"/>
+              <w14:ligatures w14:val="standardContextual"/>
             </w:rPr>
           </w:pPr>
-          <w:hyperlink w:anchor="_heading=h.1fob9te">
-            <w:r>
-              <w:rPr>
+          <w:hyperlink w:anchor="_Toc152439825" w:history="1">
+            <w:r>
+              <w:rPr>
+                <w:rStyle w:val="Hyperlink"/>
                 <w:rFonts w:ascii="Times New Roman" w:eastAsia="Times New Roman" w:hAnsi="Times New Roman" w:cs="Times New Roman"/>
-                <w:color w:val="000000"/>
+                <w:noProof/>
               </w:rPr>
               <w:t>High-Level Features</w:t>
             </w:r>
             <w:r>
               <w:rPr>
-                <w:rFonts w:ascii="Times New Roman" w:eastAsia="Times New Roman" w:hAnsi="Times New Roman" w:cs="Times New Roman"/>
-                <w:color w:val="000000"/>
+                <w:noProof/>
+                <w:webHidden/>
               </w:rPr>
               <w:tab/>
-              <w:t>2</w:t>
+            </w:r>
+            <w:r>
+              <w:rPr>
+                <w:noProof/>
+                <w:webHidden/>
+              </w:rPr>
+              <w:fldChar w:fldCharType="begin"/>
+            </w:r>
+            <w:r>
+              <w:rPr>
+                <w:noProof/>
+                <w:webHidden/>
+              </w:rPr>
+              <w:instrText xml:space="preserve"> PAGEREF _Toc152439825 \h </w:instrText>
+            </w:r>
+            <w:r>
+              <w:rPr>
+                <w:noProof/>
+                <w:webHidden/>
+              </w:rPr>
+            </w:r>
+            <w:r>
+              <w:rPr>
+                <w:noProof/>
+                <w:webHidden/>
+              </w:rPr>
+              <w:fldChar w:fldCharType="separate"/>
+            </w:r>
+            <w:r>
+              <w:rPr>
+                <w:noProof/>
+                <w:webHidden/>
+              </w:rPr>
+              <w:t>4</w:t>
+            </w:r>
+            <w:r>
+              <w:rPr>
+                <w:noProof/>
+                <w:webHidden/>
+              </w:rPr>
+              <w:fldChar w:fldCharType="end"/>
             </w:r>
           </w:hyperlink>
         </w:p>
         <w:p>
           <w:pPr>
-            <w:pBdr>
-              <w:top w:val="nil"/>
-              <w:left w:val="nil"/>
-              <w:bottom w:val="nil"/>
-              <w:right w:val="nil"/>
-              <w:between w:val="nil"/>
-            </w:pBdr>
+            <w:pStyle w:val="TOC1"/>
             <w:tabs>
               <w:tab w:val="right" w:pos="9350"/>
             </w:tabs>
-            <w:spacing w:after="100"/>
             <w:rPr>
-              <w:rFonts w:ascii="Times New Roman" w:eastAsia="Times New Roman" w:hAnsi="Times New Roman" w:cs="Times New Roman"/>
-              <w:color w:val="000000"/>
+              <w:rFonts w:asciiTheme="minorHAnsi" w:eastAsiaTheme="minorEastAsia" w:hAnsiTheme="minorHAnsi" w:cstheme="minorBidi"/>
+              <w:noProof/>
+              <w:kern w:val="2"/>
+              <w:lang w:eastAsia="en-CA"/>
+              <w14:ligatures w14:val="standardContextual"/>
             </w:rPr>
           </w:pPr>
-          <w:hyperlink w:anchor="_heading=h.3znysh7">
-            <w:r>
-              <w:rPr>
+          <w:hyperlink w:anchor="_Toc152439826" w:history="1">
+            <w:r>
+              <w:rPr>
+                <w:rStyle w:val="Hyperlink"/>
                 <w:rFonts w:ascii="Times New Roman" w:eastAsia="Times New Roman" w:hAnsi="Times New Roman" w:cs="Times New Roman"/>
-                <w:color w:val="000000"/>
+                <w:noProof/>
               </w:rPr>
               <w:t>Google Calendar Features</w:t>
             </w:r>
             <w:r>
               <w:rPr>
-                <w:rFonts w:ascii="Times New Roman" w:eastAsia="Times New Roman" w:hAnsi="Times New Roman" w:cs="Times New Roman"/>
-                <w:color w:val="000000"/>
+                <w:noProof/>
+                <w:webHidden/>
               </w:rPr>
               <w:tab/>
-              <w:t>2</w:t>
+            </w:r>
+            <w:r>
+              <w:rPr>
+                <w:noProof/>
+                <w:webHidden/>
+              </w:rPr>
+              <w:fldChar w:fldCharType="begin"/>
+            </w:r>
+            <w:r>
+              <w:rPr>
+                <w:noProof/>
+                <w:webHidden/>
+              </w:rPr>
+              <w:instrText xml:space="preserve"> PAGEREF _Toc152439826 \h </w:instrText>
+            </w:r>
+            <w:r>
+              <w:rPr>
+                <w:noProof/>
+                <w:webHidden/>
+              </w:rPr>
+            </w:r>
+            <w:r>
+              <w:rPr>
+                <w:noProof/>
+                <w:webHidden/>
+              </w:rPr>
+              <w:fldChar w:fldCharType="separate"/>
+            </w:r>
+            <w:r>
+              <w:rPr>
+                <w:noProof/>
+                <w:webHidden/>
+              </w:rPr>
+              <w:t>4</w:t>
+            </w:r>
+            <w:r>
+              <w:rPr>
+                <w:noProof/>
+                <w:webHidden/>
+              </w:rPr>
+              <w:fldChar w:fldCharType="end"/>
             </w:r>
           </w:hyperlink>
         </w:p>
         <w:p>
           <w:pPr>
-            <w:pBdr>
-              <w:top w:val="nil"/>
-              <w:left w:val="nil"/>
-              <w:bottom w:val="nil"/>
-              <w:right w:val="nil"/>
-              <w:between w:val="nil"/>
-            </w:pBdr>
+            <w:pStyle w:val="TOC1"/>
             <w:tabs>
               <w:tab w:val="right" w:pos="9350"/>
             </w:tabs>
-            <w:spacing w:after="100"/>
             <w:rPr>
-              <w:rFonts w:ascii="Times New Roman" w:eastAsia="Times New Roman" w:hAnsi="Times New Roman" w:cs="Times New Roman"/>
-              <w:color w:val="000000"/>
+              <w:rFonts w:asciiTheme="minorHAnsi" w:eastAsiaTheme="minorEastAsia" w:hAnsiTheme="minorHAnsi" w:cstheme="minorBidi"/>
+              <w:noProof/>
+              <w:kern w:val="2"/>
+              <w:lang w:eastAsia="en-CA"/>
+              <w14:ligatures w14:val="standardContextual"/>
             </w:rPr>
           </w:pPr>
-          <w:hyperlink w:anchor="_heading=h.2et92p0">
-            <w:r>
-              <w:rPr>
+          <w:hyperlink w:anchor="_Toc152439827" w:history="1">
+            <w:r>
+              <w:rPr>
+                <w:rStyle w:val="Hyperlink"/>
                 <w:rFonts w:ascii="Times New Roman" w:eastAsia="Times New Roman" w:hAnsi="Times New Roman" w:cs="Times New Roman"/>
-                <w:color w:val="000000"/>
-              </w:rPr>
-              <w:t>Strava Features</w:t>
-            </w:r>
-            <w:r>
-              <w:rPr>
-                <w:rFonts w:ascii="Times New Roman" w:eastAsia="Times New Roman" w:hAnsi="Times New Roman" w:cs="Times New Roman"/>
-                <w:color w:val="000000"/>
+                <w:noProof/>
+              </w:rPr>
+              <w:t>Code Testing</w:t>
+            </w:r>
+            <w:r>
+              <w:rPr>
+                <w:noProof/>
+                <w:webHidden/>
               </w:rPr>
               <w:tab/>
-              <w:t>2</w:t>
+            </w:r>
+            <w:r>
+              <w:rPr>
+                <w:noProof/>
+                <w:webHidden/>
+              </w:rPr>
+              <w:fldChar w:fldCharType="begin"/>
+            </w:r>
+            <w:r>
+              <w:rPr>
+                <w:noProof/>
+                <w:webHidden/>
+              </w:rPr>
+              <w:instrText xml:space="preserve"> PAGEREF _Toc152439827 \h </w:instrText>
+            </w:r>
+            <w:r>
+              <w:rPr>
+                <w:noProof/>
+                <w:webHidden/>
+              </w:rPr>
+            </w:r>
+            <w:r>
+              <w:rPr>
+                <w:noProof/>
+                <w:webHidden/>
+              </w:rPr>
+              <w:fldChar w:fldCharType="separate"/>
+            </w:r>
+            <w:r>
+              <w:rPr>
+                <w:noProof/>
+                <w:webHidden/>
+              </w:rPr>
+              <w:t>6</w:t>
+            </w:r>
+            <w:r>
+              <w:rPr>
+                <w:noProof/>
+                <w:webHidden/>
+              </w:rPr>
+              <w:fldChar w:fldCharType="end"/>
             </w:r>
           </w:hyperlink>
         </w:p>
         <w:p>
           <w:pPr>
-            <w:pBdr>
-              <w:top w:val="nil"/>
-              <w:left w:val="nil"/>
-              <w:bottom w:val="nil"/>
-              <w:right w:val="nil"/>
-              <w:between w:val="nil"/>
-            </w:pBdr>
+            <w:pStyle w:val="TOC1"/>
             <w:tabs>
               <w:tab w:val="right" w:pos="9350"/>
             </w:tabs>
-            <w:spacing w:after="100"/>
             <w:rPr>
-              <w:rFonts w:ascii="Times New Roman" w:eastAsia="Times New Roman" w:hAnsi="Times New Roman" w:cs="Times New Roman"/>
-              <w:color w:val="000000"/>
+              <w:rFonts w:asciiTheme="minorHAnsi" w:eastAsiaTheme="minorEastAsia" w:hAnsiTheme="minorHAnsi" w:cstheme="minorBidi"/>
+              <w:noProof/>
+              <w:kern w:val="2"/>
+              <w:lang w:eastAsia="en-CA"/>
+              <w14:ligatures w14:val="standardContextual"/>
             </w:rPr>
           </w:pPr>
-          <w:hyperlink w:anchor="_heading=h.tyjcwt">
-            <w:r>
-              <w:rPr>
+          <w:hyperlink w:anchor="_Toc152439828" w:history="1">
+            <w:r>
+              <w:rPr>
+                <w:rStyle w:val="Hyperlink"/>
                 <w:rFonts w:ascii="Times New Roman" w:eastAsia="Times New Roman" w:hAnsi="Times New Roman" w:cs="Times New Roman"/>
-                <w:color w:val="000000"/>
-              </w:rPr>
-              <w:t>Code Testing</w:t>
-            </w:r>
-            <w:r>
-              <w:rPr>
-                <w:rFonts w:ascii="Times New Roman" w:eastAsia="Times New Roman" w:hAnsi="Times New Roman" w:cs="Times New Roman"/>
-                <w:color w:val="000000"/>
+                <w:noProof/>
+              </w:rPr>
+              <w:t>CICD Infrastructure</w:t>
+            </w:r>
+            <w:r>
+              <w:rPr>
+                <w:noProof/>
+                <w:webHidden/>
               </w:rPr>
               <w:tab/>
-              <w:t>2</w:t>
+            </w:r>
+            <w:r>
+              <w:rPr>
+                <w:noProof/>
+                <w:webHidden/>
+              </w:rPr>
+              <w:fldChar w:fldCharType="begin"/>
+            </w:r>
+            <w:r>
+              <w:rPr>
+                <w:noProof/>
+                <w:webHidden/>
+              </w:rPr>
+              <w:instrText xml:space="preserve"> PAGEREF _Toc152439828 \h </w:instrText>
+            </w:r>
+            <w:r>
+              <w:rPr>
+                <w:noProof/>
+                <w:webHidden/>
+              </w:rPr>
+            </w:r>
+            <w:r>
+              <w:rPr>
+                <w:noProof/>
+                <w:webHidden/>
+              </w:rPr>
+              <w:fldChar w:fldCharType="separate"/>
+            </w:r>
+            <w:r>
+              <w:rPr>
+                <w:noProof/>
+                <w:webHidden/>
+              </w:rPr>
+              <w:t>6</w:t>
+            </w:r>
+            <w:r>
+              <w:rPr>
+                <w:noProof/>
+                <w:webHidden/>
+              </w:rPr>
+              <w:fldChar w:fldCharType="end"/>
             </w:r>
           </w:hyperlink>
         </w:p>
         <w:p>
           <w:pPr>
-            <w:pBdr>
-              <w:top w:val="nil"/>
-              <w:left w:val="nil"/>
-              <w:bottom w:val="nil"/>
-              <w:right w:val="nil"/>
-              <w:between w:val="nil"/>
-            </w:pBdr>
+            <w:pStyle w:val="TOC1"/>
             <w:tabs>
               <w:tab w:val="right" w:pos="9350"/>
             </w:tabs>
-            <w:spacing w:after="100"/>
             <w:rPr>
-              <w:rFonts w:ascii="Times New Roman" w:eastAsia="Times New Roman" w:hAnsi="Times New Roman" w:cs="Times New Roman"/>
-              <w:color w:val="000000"/>
+              <w:rFonts w:asciiTheme="minorHAnsi" w:eastAsiaTheme="minorEastAsia" w:hAnsiTheme="minorHAnsi" w:cstheme="minorBidi"/>
+              <w:noProof/>
+              <w:kern w:val="2"/>
+              <w:lang w:eastAsia="en-CA"/>
+              <w14:ligatures w14:val="standardContextual"/>
             </w:rPr>
           </w:pPr>
-          <w:hyperlink w:anchor="_heading=h.3dy6vkm">
-            <w:r>
-              <w:rPr>
+          <w:hyperlink w:anchor="_Toc152439829" w:history="1">
+            <w:r>
+              <w:rPr>
+                <w:rStyle w:val="Hyperlink"/>
                 <w:rFonts w:ascii="Times New Roman" w:eastAsia="Times New Roman" w:hAnsi="Times New Roman" w:cs="Times New Roman"/>
-                <w:color w:val="000000"/>
-              </w:rPr>
-              <w:t>CICD Infrastructure</w:t>
-            </w:r>
-            <w:r>
-              <w:rPr>
-                <w:rFonts w:ascii="Times New Roman" w:eastAsia="Times New Roman" w:hAnsi="Times New Roman" w:cs="Times New Roman"/>
-                <w:color w:val="000000"/>
+                <w:noProof/>
+              </w:rPr>
+              <w:t>High-Level Data Flow Diagram</w:t>
+            </w:r>
+            <w:r>
+              <w:rPr>
+                <w:noProof/>
+                <w:webHidden/>
               </w:rPr>
               <w:tab/>
-              <w:t>2</w:t>
+            </w:r>
+            <w:r>
+              <w:rPr>
+                <w:noProof/>
+                <w:webHidden/>
+              </w:rPr>
+              <w:fldChar w:fldCharType="begin"/>
+            </w:r>
+            <w:r>
+              <w:rPr>
+                <w:noProof/>
+                <w:webHidden/>
+              </w:rPr>
+              <w:instrText xml:space="preserve"> PAGEREF _Toc152439829 \h </w:instrText>
+            </w:r>
+            <w:r>
+              <w:rPr>
+                <w:noProof/>
+                <w:webHidden/>
+              </w:rPr>
+            </w:r>
+            <w:r>
+              <w:rPr>
+                <w:noProof/>
+                <w:webHidden/>
+              </w:rPr>
+              <w:fldChar w:fldCharType="separate"/>
+            </w:r>
+            <w:r>
+              <w:rPr>
+                <w:noProof/>
+                <w:webHidden/>
+              </w:rPr>
+              <w:t>6</w:t>
+            </w:r>
+            <w:r>
+              <w:rPr>
+                <w:noProof/>
+                <w:webHidden/>
+              </w:rPr>
+              <w:fldChar w:fldCharType="end"/>
             </w:r>
           </w:hyperlink>
         </w:p>
         <w:p>
           <w:pPr>
-            <w:pBdr>
-              <w:top w:val="nil"/>
-              <w:left w:val="nil"/>
-              <w:bottom w:val="nil"/>
-              <w:right w:val="nil"/>
-              <w:between w:val="nil"/>
-            </w:pBdr>
+            <w:pStyle w:val="TOC1"/>
             <w:tabs>
               <w:tab w:val="right" w:pos="9350"/>
             </w:tabs>
-            <w:spacing w:after="100"/>
             <w:rPr>
-              <w:rFonts w:ascii="Times New Roman" w:eastAsia="Times New Roman" w:hAnsi="Times New Roman" w:cs="Times New Roman"/>
-              <w:color w:val="000000"/>
+              <w:rFonts w:asciiTheme="minorHAnsi" w:eastAsiaTheme="minorEastAsia" w:hAnsiTheme="minorHAnsi" w:cstheme="minorBidi"/>
+              <w:noProof/>
+              <w:kern w:val="2"/>
+              <w:lang w:eastAsia="en-CA"/>
+              <w14:ligatures w14:val="standardContextual"/>
             </w:rPr>
           </w:pPr>
-          <w:hyperlink w:anchor="_heading=h.1t3h5sf">
-            <w:r>
-              <w:rPr>
-                <w:rFonts w:ascii="Times New Roman" w:eastAsia="Times New Roman" w:hAnsi="Times New Roman" w:cs="Times New Roman"/>
-                <w:color w:val="000000"/>
-              </w:rPr>
-              <w:t>High-Level Data Flow Diagram</w:t>
-            </w:r>
-            <w:r>
-              <w:rPr>
-                <w:rFonts w:ascii="Times New Roman" w:eastAsia="Times New Roman" w:hAnsi="Times New Roman" w:cs="Times New Roman"/>
-                <w:color w:val="000000"/>
+          <w:hyperlink w:anchor="_Toc152439830" w:history="1">
+            <w:r>
+              <w:rPr>
+                <w:rStyle w:val="Hyperlink"/>
+                <w:noProof/>
+              </w:rPr>
+              <w:t>Challenges</w:t>
+            </w:r>
+            <w:r>
+              <w:rPr>
+                <w:noProof/>
+                <w:webHidden/>
               </w:rPr>
               <w:tab/>
-              <w:t>2</w:t>
+            </w:r>
+            <w:r>
+              <w:rPr>
+                <w:noProof/>
+                <w:webHidden/>
+              </w:rPr>
+              <w:fldChar w:fldCharType="begin"/>
+            </w:r>
+            <w:r>
+              <w:rPr>
+                <w:noProof/>
+                <w:webHidden/>
+              </w:rPr>
+              <w:instrText xml:space="preserve"> PAGEREF _Toc152439830 \h </w:instrText>
+            </w:r>
+            <w:r>
+              <w:rPr>
+                <w:noProof/>
+                <w:webHidden/>
+              </w:rPr>
+            </w:r>
+            <w:r>
+              <w:rPr>
+                <w:noProof/>
+                <w:webHidden/>
+              </w:rPr>
+              <w:fldChar w:fldCharType="separate"/>
+            </w:r>
+            <w:r>
+              <w:rPr>
+                <w:noProof/>
+                <w:webHidden/>
+              </w:rPr>
+              <w:t>6</w:t>
+            </w:r>
+            <w:r>
+              <w:rPr>
+                <w:noProof/>
+                <w:webHidden/>
+              </w:rPr>
+              <w:fldChar w:fldCharType="end"/>
             </w:r>
           </w:hyperlink>
         </w:p>
         <w:p>
           <w:pPr>
-            <w:pBdr>
-              <w:top w:val="nil"/>
-              <w:left w:val="nil"/>
-              <w:bottom w:val="nil"/>
-              <w:right w:val="nil"/>
-              <w:between w:val="nil"/>
-            </w:pBdr>
+            <w:pStyle w:val="TOC1"/>
             <w:tabs>
               <w:tab w:val="right" w:pos="9350"/>
             </w:tabs>
-            <w:spacing w:after="100"/>
             <w:rPr>
-              <w:rFonts w:ascii="Times New Roman" w:eastAsia="Times New Roman" w:hAnsi="Times New Roman" w:cs="Times New Roman"/>
-              <w:color w:val="000000"/>
+              <w:rFonts w:asciiTheme="minorHAnsi" w:eastAsiaTheme="minorEastAsia" w:hAnsiTheme="minorHAnsi" w:cstheme="minorBidi"/>
+              <w:noProof/>
+              <w:kern w:val="2"/>
+              <w:lang w:eastAsia="en-CA"/>
+              <w14:ligatures w14:val="standardContextual"/>
             </w:rPr>
           </w:pPr>
-          <w:hyperlink w:anchor="_heading=h.4d34og8">
-            <w:r>
-              <w:rPr>
-                <w:rFonts w:ascii="Times New Roman" w:eastAsia="Times New Roman" w:hAnsi="Times New Roman" w:cs="Times New Roman"/>
-                <w:color w:val="000000"/>
+          <w:hyperlink w:anchor="_Toc152439831" w:history="1">
+            <w:r>
+              <w:rPr>
+                <w:rStyle w:val="Hyperlink"/>
+                <w:noProof/>
               </w:rPr>
               <w:t>Lessons Learned</w:t>
             </w:r>
             <w:r>
               <w:rPr>
-                <w:rFonts w:ascii="Times New Roman" w:eastAsia="Times New Roman" w:hAnsi="Times New Roman" w:cs="Times New Roman"/>
-                <w:color w:val="000000"/>
+                <w:noProof/>
+                <w:webHidden/>
               </w:rPr>
               <w:tab/>
-              <w:t>3</w:t>
+            </w:r>
+            <w:r>
+              <w:rPr>
+                <w:noProof/>
+                <w:webHidden/>
+              </w:rPr>
+              <w:fldChar w:fldCharType="begin"/>
+            </w:r>
+            <w:r>
+              <w:rPr>
+                <w:noProof/>
+                <w:webHidden/>
+              </w:rPr>
+              <w:instrText xml:space="preserve"> PAGEREF _Toc152439831 \h </w:instrText>
+            </w:r>
+            <w:r>
+              <w:rPr>
+                <w:noProof/>
+                <w:webHidden/>
+              </w:rPr>
+            </w:r>
+            <w:r>
+              <w:rPr>
+                <w:noProof/>
+                <w:webHidden/>
+              </w:rPr>
+              <w:fldChar w:fldCharType="separate"/>
+            </w:r>
+            <w:r>
+              <w:rPr>
+                <w:noProof/>
+                <w:webHidden/>
+              </w:rPr>
+              <w:t>6</w:t>
+            </w:r>
+            <w:r>
+              <w:rPr>
+                <w:noProof/>
+                <w:webHidden/>
+              </w:rPr>
+              <w:fldChar w:fldCharType="end"/>
             </w:r>
           </w:hyperlink>
         </w:p>
         <w:p>
           <w:pPr>
-            <w:pBdr>
-              <w:top w:val="nil"/>
-              <w:left w:val="nil"/>
-              <w:bottom w:val="nil"/>
-              <w:right w:val="nil"/>
-              <w:between w:val="nil"/>
-            </w:pBdr>
+            <w:pStyle w:val="TOC1"/>
             <w:tabs>
               <w:tab w:val="right" w:pos="9350"/>
             </w:tabs>
-            <w:spacing w:after="100"/>
             <w:rPr>
-              <w:rFonts w:ascii="Times New Roman" w:eastAsia="Times New Roman" w:hAnsi="Times New Roman" w:cs="Times New Roman"/>
-              <w:color w:val="000000"/>
+              <w:rFonts w:asciiTheme="minorHAnsi" w:eastAsiaTheme="minorEastAsia" w:hAnsiTheme="minorHAnsi" w:cstheme="minorBidi"/>
+              <w:noProof/>
+              <w:kern w:val="2"/>
+              <w:lang w:eastAsia="en-CA"/>
+              <w14:ligatures w14:val="standardContextual"/>
             </w:rPr>
           </w:pPr>
-          <w:hyperlink w:anchor="_heading=h.2s8eyo1">
-            <w:r>
-              <w:rPr>
-                <w:rFonts w:ascii="Times New Roman" w:eastAsia="Times New Roman" w:hAnsi="Times New Roman" w:cs="Times New Roman"/>
-                <w:color w:val="000000"/>
-              </w:rPr>
-              <w:t>Challenges</w:t>
-            </w:r>
-            <w:r>
-              <w:rPr>
-                <w:rFonts w:ascii="Times New Roman" w:eastAsia="Times New Roman" w:hAnsi="Times New Roman" w:cs="Times New Roman"/>
-                <w:color w:val="000000"/>
+          <w:hyperlink w:anchor="_Toc152439832" w:history="1">
+            <w:r>
+              <w:rPr>
+                <w:rStyle w:val="Hyperlink"/>
+                <w:noProof/>
+              </w:rPr>
+              <w:t>Work Division</w:t>
+            </w:r>
+            <w:r>
+              <w:rPr>
+                <w:noProof/>
+                <w:webHidden/>
               </w:rPr>
               <w:tab/>
-              <w:t>3</w:t>
-            </w:r>
-          </w:hyperlink>
-        </w:p>
-        <w:p>
-          <w:pPr>
-            <w:pBdr>
-              <w:top w:val="nil"/>
-              <w:left w:val="nil"/>
-              <w:bottom w:val="nil"/>
-              <w:right w:val="nil"/>
-              <w:between w:val="nil"/>
-            </w:pBdr>
-            <w:tabs>
-              <w:tab w:val="right" w:pos="9350"/>
-            </w:tabs>
-            <w:spacing w:after="100"/>
-            <w:rPr>
-              <w:rFonts w:ascii="Times New Roman" w:eastAsia="Times New Roman" w:hAnsi="Times New Roman" w:cs="Times New Roman"/>
-              <w:color w:val="000000"/>
-            </w:rPr>
-          </w:pPr>
-          <w:hyperlink w:anchor="_heading=h.17dp8vu">
-            <w:r>
-              <w:rPr>
-                <w:rFonts w:ascii="Times New Roman" w:eastAsia="Times New Roman" w:hAnsi="Times New Roman" w:cs="Times New Roman"/>
-                <w:color w:val="000000"/>
-              </w:rPr>
-              <w:t>Work Division</w:t>
-            </w:r>
-          </w:hyperlink>
-          <w:hyperlink w:anchor="_heading=h.17dp8vu">
-            <w:r>
-              <w:rPr>
-                <w:rFonts w:ascii="Times New Roman" w:eastAsia="Times New Roman" w:hAnsi="Times New Roman" w:cs="Times New Roman"/>
-                <w:color w:val="000000"/>
-              </w:rPr>
-              <w:tab/>
-              <w:t>3</w:t>
+            </w:r>
+            <w:r>
+              <w:rPr>
+                <w:noProof/>
+                <w:webHidden/>
+              </w:rPr>
+              <w:fldChar w:fldCharType="begin"/>
+            </w:r>
+            <w:r>
+              <w:rPr>
+                <w:noProof/>
+                <w:webHidden/>
+              </w:rPr>
+              <w:instrText xml:space="preserve"> PAGEREF _Toc152439832 \h </w:instrText>
+            </w:r>
+            <w:r>
+              <w:rPr>
+                <w:noProof/>
+                <w:webHidden/>
+              </w:rPr>
+            </w:r>
+            <w:r>
+              <w:rPr>
+                <w:noProof/>
+                <w:webHidden/>
+              </w:rPr>
+              <w:fldChar w:fldCharType="separate"/>
+            </w:r>
+            <w:r>
+              <w:rPr>
+                <w:noProof/>
+                <w:webHidden/>
+              </w:rPr>
+              <w:t>7</w:t>
+            </w:r>
+            <w:r>
+              <w:rPr>
+                <w:noProof/>
+                <w:webHidden/>
+              </w:rPr>
+              <w:fldChar w:fldCharType="end"/>
             </w:r>
           </w:hyperlink>
         </w:p>
@@ -896,14 +1225,20 @@
           <w:rFonts w:ascii="Times New Roman" w:eastAsia="Times New Roman" w:hAnsi="Times New Roman" w:cs="Times New Roman"/>
         </w:rPr>
       </w:pPr>
-      <w:bookmarkStart w:id="0" w:name="_heading=h.gjdgxs" w:colFirst="0" w:colLast="0"/>
+      <w:bookmarkStart w:id="0" w:name="_Toc152439823"/>
+      <w:r>
+        <w:rPr>
+          <w:rFonts w:ascii="Times New Roman" w:eastAsia="Times New Roman" w:hAnsi="Times New Roman" w:cs="Times New Roman"/>
+        </w:rPr>
+        <w:lastRenderedPageBreak/>
+        <w:t>Project Overview</w:t>
+      </w:r>
       <w:bookmarkEnd w:id="0"/>
       <w:r>
         <w:rPr>
           <w:rFonts w:ascii="Times New Roman" w:eastAsia="Times New Roman" w:hAnsi="Times New Roman" w:cs="Times New Roman"/>
         </w:rPr>
-        <w:lastRenderedPageBreak/>
-        <w:t xml:space="preserve">Project Overview </w:t>
+        <w:t xml:space="preserve"> </w:t>
       </w:r>
     </w:p>
     <w:p>
@@ -1096,14 +1431,14 @@
           <w:rFonts w:ascii="Times New Roman" w:eastAsia="Times New Roman" w:hAnsi="Times New Roman" w:cs="Times New Roman"/>
         </w:rPr>
       </w:pPr>
-      <w:bookmarkStart w:id="1" w:name="_heading=h.30j0zll" w:colFirst="0" w:colLast="0"/>
+      <w:bookmarkStart w:id="1" w:name="_Toc152439824"/>
+      <w:r>
+        <w:rPr>
+          <w:rFonts w:ascii="Times New Roman" w:eastAsia="Times New Roman" w:hAnsi="Times New Roman" w:cs="Times New Roman"/>
+        </w:rPr>
+        <w:t>Kanban Methodology</w:t>
+      </w:r>
       <w:bookmarkEnd w:id="1"/>
-      <w:r>
-        <w:rPr>
-          <w:rFonts w:ascii="Times New Roman" w:eastAsia="Times New Roman" w:hAnsi="Times New Roman" w:cs="Times New Roman"/>
-        </w:rPr>
-        <w:t>Kanban Methodology</w:t>
-      </w:r>
     </w:p>
     <w:p>
       <w:pPr>
@@ -1265,8 +1600,7 @@
           <w:rFonts w:ascii="Times New Roman" w:eastAsia="Times New Roman" w:hAnsi="Times New Roman" w:cs="Times New Roman"/>
         </w:rPr>
       </w:pPr>
-      <w:bookmarkStart w:id="3" w:name="_heading=h.1fob9te" w:colFirst="0" w:colLast="0"/>
-      <w:bookmarkEnd w:id="3"/>
+      <w:bookmarkStart w:id="3" w:name="_Toc152439825"/>
       <w:r>
         <w:rPr>
           <w:rFonts w:ascii="Times New Roman" w:eastAsia="Times New Roman" w:hAnsi="Times New Roman" w:cs="Times New Roman"/>
@@ -1274,6 +1608,7 @@
         <w:lastRenderedPageBreak/>
         <w:t>High-Level Features</w:t>
       </w:r>
+      <w:bookmarkEnd w:id="3"/>
     </w:p>
     <w:p>
       <w:pPr>
@@ -1316,6 +1651,7 @@
         </w:rPr>
       </w:pPr>
       <w:bookmarkStart w:id="4" w:name="_heading=h.fzio1djdw5sr" w:colFirst="0" w:colLast="0"/>
+      <w:bookmarkStart w:id="5" w:name="_Toc152439826"/>
       <w:bookmarkEnd w:id="4"/>
       <w:r>
         <w:rPr>
@@ -1323,6 +1659,7 @@
         </w:rPr>
         <w:t>Google Calendar Features</w:t>
       </w:r>
+      <w:bookmarkEnd w:id="5"/>
     </w:p>
     <w:p>
       <w:pPr>
@@ -1402,25 +1739,7 @@
           <w:sz w:val="24"/>
           <w:szCs w:val="24"/>
         </w:rPr>
-        <w:t xml:space="preserve"> we can create events that store the name, date, time, </w:t>
-      </w:r>
-      <w:proofErr w:type="gramStart"/>
-      <w:r>
-        <w:rPr>
-          <w:rFonts w:ascii="Times New Roman" w:eastAsia="Times New Roman" w:hAnsi="Times New Roman" w:cs="Times New Roman"/>
-          <w:sz w:val="24"/>
-          <w:szCs w:val="24"/>
-        </w:rPr>
-        <w:t>location</w:t>
-      </w:r>
-      <w:proofErr w:type="gramEnd"/>
-      <w:r>
-        <w:rPr>
-          <w:rFonts w:ascii="Times New Roman" w:eastAsia="Times New Roman" w:hAnsi="Times New Roman" w:cs="Times New Roman"/>
-          <w:sz w:val="24"/>
-          <w:szCs w:val="24"/>
-        </w:rPr>
-        <w:t xml:space="preserve"> and description. Once an event is created it can be seen in any location that calendar is viewed in.  </w:t>
+        <w:t xml:space="preserve"> we can create events that store the name, date, time, location and description. Once an event is created it can be seen in any location that calendar is viewed in.  </w:t>
       </w:r>
       <w:r>
         <w:rPr>
@@ -2215,25 +2534,7 @@
           <w:sz w:val="24"/>
           <w:szCs w:val="24"/>
         </w:rPr>
-        <w:t xml:space="preserve"> we provide </w:t>
-      </w:r>
-      <w:proofErr w:type="gramStart"/>
-      <w:r>
-        <w:rPr>
-          <w:rFonts w:ascii="Times New Roman" w:eastAsia="Times New Roman" w:hAnsi="Times New Roman" w:cs="Times New Roman"/>
-          <w:sz w:val="24"/>
-          <w:szCs w:val="24"/>
-        </w:rPr>
-        <w:t>our</w:t>
-      </w:r>
-      <w:proofErr w:type="gramEnd"/>
-      <w:r>
-        <w:rPr>
-          <w:rFonts w:ascii="Times New Roman" w:eastAsia="Times New Roman" w:hAnsi="Times New Roman" w:cs="Times New Roman"/>
-          <w:sz w:val="24"/>
-          <w:szCs w:val="24"/>
-        </w:rPr>
-        <w:t xml:space="preserve"> </w:t>
+        <w:t xml:space="preserve"> we provide our </w:t>
       </w:r>
     </w:p>
     <w:p>
@@ -2401,14 +2702,14 @@
           <w:rFonts w:ascii="Times New Roman" w:eastAsia="Times New Roman" w:hAnsi="Times New Roman" w:cs="Times New Roman"/>
         </w:rPr>
       </w:pPr>
-      <w:bookmarkStart w:id="5" w:name="_heading=h.tyjcwt" w:colFirst="0" w:colLast="0"/>
-      <w:bookmarkEnd w:id="5"/>
+      <w:bookmarkStart w:id="6" w:name="_Toc152439827"/>
       <w:r>
         <w:rPr>
           <w:rFonts w:ascii="Times New Roman" w:eastAsia="Times New Roman" w:hAnsi="Times New Roman" w:cs="Times New Roman"/>
         </w:rPr>
         <w:t>Code Testing</w:t>
       </w:r>
+      <w:bookmarkEnd w:id="6"/>
     </w:p>
     <w:p/>
     <w:p/>
@@ -2419,14 +2720,14 @@
           <w:rFonts w:ascii="Times New Roman" w:eastAsia="Times New Roman" w:hAnsi="Times New Roman" w:cs="Times New Roman"/>
         </w:rPr>
       </w:pPr>
-      <w:bookmarkStart w:id="6" w:name="_heading=h.3dy6vkm" w:colFirst="0" w:colLast="0"/>
-      <w:bookmarkEnd w:id="6"/>
+      <w:bookmarkStart w:id="7" w:name="_Toc152439828"/>
       <w:r>
         <w:rPr>
           <w:rFonts w:ascii="Times New Roman" w:eastAsia="Times New Roman" w:hAnsi="Times New Roman" w:cs="Times New Roman"/>
         </w:rPr>
         <w:t>CICD Infrastructure</w:t>
       </w:r>
+      <w:bookmarkEnd w:id="7"/>
     </w:p>
     <w:p/>
     <w:p/>
@@ -2437,14 +2738,14 @@
           <w:rFonts w:ascii="Times New Roman" w:eastAsia="Times New Roman" w:hAnsi="Times New Roman" w:cs="Times New Roman"/>
         </w:rPr>
       </w:pPr>
-      <w:bookmarkStart w:id="7" w:name="_heading=h.1t3h5sf" w:colFirst="0" w:colLast="0"/>
-      <w:bookmarkEnd w:id="7"/>
+      <w:bookmarkStart w:id="8" w:name="_Toc152439829"/>
       <w:r>
         <w:rPr>
           <w:rFonts w:ascii="Times New Roman" w:eastAsia="Times New Roman" w:hAnsi="Times New Roman" w:cs="Times New Roman"/>
         </w:rPr>
         <w:t>High-Level Data Flow Diagram</w:t>
       </w:r>
+      <w:bookmarkEnd w:id="8"/>
     </w:p>
     <w:p>
       <w:pPr>
@@ -2549,7 +2850,23 @@
           <w:sz w:val="24"/>
           <w:szCs w:val="24"/>
         </w:rPr>
-        <w:t xml:space="preserve">Our application (Center) is the link between the users Google Calendar and Strava. A client will be able to interact with both apps through a single interface saving them time, and providing an easier way to schedule runs into their Google Calendar app. </w:t>
+        <w:t xml:space="preserve">Our application (Center) is the link between the </w:t>
+      </w:r>
+      <w:r>
+        <w:rPr>
+          <w:rFonts w:ascii="Times New Roman" w:eastAsia="Times New Roman" w:hAnsi="Times New Roman" w:cs="Times New Roman"/>
+          <w:sz w:val="24"/>
+          <w:szCs w:val="24"/>
+        </w:rPr>
+        <w:t>users'</w:t>
+      </w:r>
+      <w:r>
+        <w:rPr>
+          <w:rFonts w:ascii="Times New Roman" w:eastAsia="Times New Roman" w:hAnsi="Times New Roman" w:cs="Times New Roman"/>
+          <w:sz w:val="24"/>
+          <w:szCs w:val="24"/>
+        </w:rPr>
+        <w:t xml:space="preserve"> Google Calendar and Strava. A client will be able to interact with both apps through a single interface saving them time, and providing an easier way to schedule runs into their Google Calendar app. </w:t>
       </w:r>
     </w:p>
     <w:p/>
@@ -2557,210 +2874,333 @@
       <w:pPr>
         <w:pStyle w:val="Heading1"/>
       </w:pPr>
+      <w:bookmarkStart w:id="9" w:name="_Toc152439830"/>
       <w:r>
         <w:t>Challenges</w:t>
       </w:r>
+      <w:bookmarkEnd w:id="9"/>
+    </w:p>
+    <w:p>
+      <w:r>
+        <w:t xml:space="preserve">Through the completion of the project, our group went through many challenges. For Milestone 1, we had to deal with a group member who dropped out of the class without any communication </w:t>
+      </w:r>
+      <w:r>
+        <w:t>with</w:t>
+      </w:r>
+      <w:r>
+        <w:t xml:space="preserve"> the team. Although this had many ripple effects, the biggest one was costing us the SDLC methodology.</w:t>
+      </w:r>
+    </w:p>
+    <w:p>
+      <w:r>
+        <w:t xml:space="preserve">Soon after Milestone 1, we found out that Strava would not </w:t>
+      </w:r>
+      <w:r>
+        <w:t xml:space="preserve">provide us with a map to display on our website, this left us scrambling to find a third API to implement and connect to our application. </w:t>
+      </w:r>
+    </w:p>
+    <w:p>
+      <w:r>
+        <w:t xml:space="preserve">While trying to implement a CI/CD process, we had first switched from </w:t>
+      </w:r>
+      <w:r>
+        <w:t>GitHub to Heroku</w:t>
+      </w:r>
+      <w:r>
+        <w:t xml:space="preserve">, but soon found out we had to go </w:t>
+      </w:r>
+      <w:r>
+        <w:t xml:space="preserve">back to GitHub </w:t>
+      </w:r>
+      <w:r>
+        <w:t xml:space="preserve">costing us a significant amount of time. </w:t>
+      </w:r>
+    </w:p>
+    <w:p>
+      <w:r>
+        <w:lastRenderedPageBreak/>
+        <w:t xml:space="preserve">Finally, while trying to test our website from a user’s perspective, we found that we had to implement a database to hold our users’ accounts. </w:t>
+      </w:r>
+    </w:p>
+    <w:p>
+      <w:r>
+        <w:t xml:space="preserve">Even though our group was faced with multiple challenges, we persevered to deliver a useful application to both save peoples’ time and facilitate their scheduling processes. </w:t>
+      </w:r>
+    </w:p>
+    <w:p>
+      <w:pPr>
+        <w:pStyle w:val="Heading1"/>
+      </w:pPr>
+      <w:bookmarkStart w:id="10" w:name="_Toc152439831"/>
+      <w:r>
+        <w:t>Lessons Learned</w:t>
+      </w:r>
+      <w:bookmarkEnd w:id="10"/>
+    </w:p>
+    <w:p>
+      <w:r>
+        <w:t>Scope of project:</w:t>
+      </w:r>
+    </w:p>
+    <w:p>
+      <w:r>
+        <w:t>From this project</w:t>
+      </w:r>
+      <w:r>
+        <w:t>,</w:t>
+      </w:r>
+      <w:r>
+        <w:t xml:space="preserve"> we learned that we must plan and set in stone exactly what </w:t>
+      </w:r>
+      <w:r>
+        <w:t>our</w:t>
+      </w:r>
+      <w:r>
+        <w:t xml:space="preserve"> project will do before we start working on any other steps of the planning stage. </w:t>
+      </w:r>
+      <w:r>
+        <w:t>This will ensure that we don’t fall victims of scope creep.</w:t>
+      </w:r>
+    </w:p>
+    <w:p>
+      <w:r>
+        <w:t>Kanban SDLC Methodology:</w:t>
+      </w:r>
+    </w:p>
+    <w:p>
+      <w:r>
+        <w:t xml:space="preserve">Perhaps the most important </w:t>
+      </w:r>
+      <w:r>
+        <w:t>takeaway</w:t>
+      </w:r>
+      <w:r>
+        <w:t xml:space="preserve"> for our group was just how important following a proven SDLC methodology is. Although we did not purposefully ignore </w:t>
+      </w:r>
+      <w:r>
+        <w:t xml:space="preserve">the creation of our Kanban board, we did try to follow one the best we could through our messaging platform. Safe to say, that we will always prioritize setting up an SDLC methodology in the planning phases of future projects. </w:t>
+      </w:r>
+    </w:p>
+    <w:p>
+      <w:r>
+        <w:t>Adaptability:</w:t>
+      </w:r>
+    </w:p>
+    <w:p>
+      <w:r>
+        <w:t xml:space="preserve">Through the many challenges </w:t>
+      </w:r>
+      <w:r>
+        <w:t xml:space="preserve">(mentioned above) </w:t>
+      </w:r>
+      <w:r>
+        <w:t xml:space="preserve">we went through to complete this project, our group learned the power of being adaptable when unforeseen circumstances arise. </w:t>
+      </w:r>
+      <w:r>
+        <w:t>And a</w:t>
+      </w:r>
+      <w:r>
+        <w:t xml:space="preserve">lthough we are bound to encounter many more issues throughout our careers, we learned why agile practices are the most popular methodologies in the workplace. </w:t>
+      </w:r>
+    </w:p>
+    <w:p>
+      <w:pPr>
+        <w:pStyle w:val="Heading1"/>
+      </w:pPr>
+      <w:bookmarkStart w:id="11" w:name="_Toc152439832"/>
+      <w:r>
+        <w:t>Work Division</w:t>
+      </w:r>
+      <w:bookmarkEnd w:id="11"/>
+    </w:p>
+    <w:p>
+      <w:r>
+        <w:t xml:space="preserve">Brian </w:t>
+      </w:r>
+      <w:r>
+        <w:t>– Planning, Schedul</w:t>
+      </w:r>
+      <w:r>
+        <w:t xml:space="preserve">ing </w:t>
+      </w:r>
+    </w:p>
+    <w:p>
+      <w:pPr>
+        <w:ind w:left="720"/>
+      </w:pPr>
+      <w:r>
+        <w:t>M1 Report: Formatting, Proofreading, Overview, SDLC</w:t>
+      </w:r>
+    </w:p>
+    <w:p>
+      <w:pPr>
+        <w:ind w:left="720"/>
+      </w:pPr>
+      <w:r>
+        <w:t>M1 Presentation:</w:t>
+      </w:r>
+      <w:r>
+        <w:t xml:space="preserve"> </w:t>
+      </w:r>
+      <w:r>
+        <w:t>Formatting, Editing video</w:t>
+      </w:r>
+      <w:r>
+        <w:t>,</w:t>
+      </w:r>
+      <w:r>
+        <w:t xml:space="preserve"> Overview, SDLC</w:t>
+      </w:r>
+    </w:p>
+    <w:p>
+      <w:pPr>
+        <w:ind w:left="720"/>
+      </w:pPr>
+      <w:r>
+        <w:t>M2 Report:</w:t>
+      </w:r>
+      <w:r>
+        <w:t xml:space="preserve"> </w:t>
+      </w:r>
+      <w:r>
+        <w:t>Formatting, Proofreading, Overview</w:t>
+      </w:r>
+      <w:r>
+        <w:t xml:space="preserve">, </w:t>
+      </w:r>
+      <w:r>
+        <w:t>SDLC</w:t>
+      </w:r>
+      <w:r>
+        <w:t>, Lessons Learned, Challenges</w:t>
+      </w:r>
+    </w:p>
+    <w:p>
+      <w:pPr>
+        <w:ind w:left="720"/>
+      </w:pPr>
+      <w:r>
+        <w:t>M</w:t>
+      </w:r>
+      <w:r>
+        <w:t>2</w:t>
+      </w:r>
+      <w:r>
+        <w:t xml:space="preserve"> Presentation:</w:t>
+      </w:r>
+      <w:r>
+        <w:t xml:space="preserve"> </w:t>
+      </w:r>
+      <w:r>
+        <w:t>Formatting, Proofreading,</w:t>
+      </w:r>
+      <w:r>
+        <w:t xml:space="preserve"> Overview</w:t>
+      </w:r>
+    </w:p>
+    <w:p>
+      <w:r>
+        <w:t>Ian – Programing, CICD, Testing</w:t>
+      </w:r>
+    </w:p>
+    <w:p>
+      <w:pPr>
+        <w:ind w:left="720"/>
+      </w:pPr>
+      <w:r>
+        <w:t>M1 Report:</w:t>
+      </w:r>
+      <w:r>
+        <w:t xml:space="preserve"> WBS, DFD, Project Timeline, Wireframes/Prototype</w:t>
+      </w:r>
+    </w:p>
+    <w:p>
+      <w:pPr>
+        <w:ind w:left="720"/>
+      </w:pPr>
+      <w:r>
+        <w:t>M1 Presentation:</w:t>
+      </w:r>
+      <w:r>
+        <w:t xml:space="preserve"> Wireframes/Prototype, DFD</w:t>
+      </w:r>
+    </w:p>
+    <w:p>
+      <w:pPr>
+        <w:ind w:left="720"/>
+      </w:pPr>
+      <w:r>
+        <w:t>M2 Presentation: Takeaways, Challenges, Video</w:t>
+      </w:r>
+    </w:p>
+    <w:p>
+      <w:pPr>
+        <w:ind w:left="720"/>
+      </w:pPr>
+      <w:r>
+        <w:t>Coding: Programming, CICD, Testing</w:t>
+      </w:r>
+    </w:p>
+    <w:p>
+      <w:r>
+        <w:t xml:space="preserve">Chris – </w:t>
+      </w:r>
+    </w:p>
+    <w:p>
+      <w:pPr>
+        <w:ind w:left="720"/>
+      </w:pPr>
+      <w:r>
+        <w:t>M1 Report:</w:t>
+      </w:r>
+      <w:r>
+        <w:t xml:space="preserve"> Project Features, User Stories, Technology Stack, APIs, </w:t>
+      </w:r>
+    </w:p>
+    <w:p>
+      <w:pPr>
+        <w:ind w:left="720"/>
+      </w:pPr>
+      <w:r>
+        <w:lastRenderedPageBreak/>
+        <w:t>M1 Presentation:</w:t>
+      </w:r>
+      <w:r>
+        <w:t xml:space="preserve"> API, Application features</w:t>
+      </w:r>
+    </w:p>
+    <w:p>
+      <w:pPr>
+        <w:ind w:left="720"/>
+      </w:pPr>
+      <w:r>
+        <w:t>M2 Report:</w:t>
+      </w:r>
+      <w:r>
+        <w:t xml:space="preserve"> </w:t>
+      </w:r>
+      <w:r>
+        <w:t>High-Level Features, Google Calendar Features, Strava Features, Testing</w:t>
+      </w:r>
+      <w:r>
+        <w:t>, CICD</w:t>
+      </w:r>
+    </w:p>
+    <w:p>
+      <w:pPr>
+        <w:ind w:left="720"/>
+      </w:pPr>
+      <w:r>
+        <w:t>M2 Presentation:</w:t>
+      </w:r>
+      <w:r>
+        <w:t xml:space="preserve"> API</w:t>
+      </w:r>
+      <w:r>
+        <w:t xml:space="preserve">, Features, CICD, </w:t>
+      </w:r>
     </w:p>
     <w:p/>
-    <w:p>
-      <w:pPr>
-        <w:pStyle w:val="Heading1"/>
-      </w:pPr>
-      <w:bookmarkStart w:id="8" w:name="_heading=h.4d34og8" w:colFirst="0" w:colLast="0"/>
-      <w:bookmarkEnd w:id="8"/>
-      <w:r>
-        <w:t>Lessons Learned</w:t>
-      </w:r>
-    </w:p>
-    <w:p>
-      <w:r>
-        <w:t>Scope of project:</w:t>
-      </w:r>
-    </w:p>
-    <w:p>
-      <w:r>
-        <w:lastRenderedPageBreak/>
-        <w:t>From this project</w:t>
-      </w:r>
-      <w:r>
-        <w:t>,</w:t>
-      </w:r>
-      <w:r>
-        <w:t xml:space="preserve"> we learned that we must plan and set in stone exactly what </w:t>
-      </w:r>
-      <w:r>
-        <w:t>our</w:t>
-      </w:r>
-      <w:r>
-        <w:t xml:space="preserve"> project will do before we start working on any other steps of the planning stage. </w:t>
-      </w:r>
-      <w:r>
-        <w:t>This will ensure that we don’t fall victims of scope creep.</w:t>
-      </w:r>
-    </w:p>
-    <w:p>
-      <w:r>
-        <w:t>Kanban SDLC Methodology:</w:t>
-      </w:r>
-    </w:p>
-    <w:p>
-      <w:r>
-        <w:t xml:space="preserve">Perhaps the most important </w:t>
-      </w:r>
-      <w:r>
-        <w:t>takeaway</w:t>
-      </w:r>
-      <w:r>
-        <w:t xml:space="preserve"> for our group was just how important following a proven SDLC methodology is. Although we did not purposefully ignore </w:t>
-      </w:r>
-      <w:r>
-        <w:t xml:space="preserve">the creation of our Kanban board, we did try to follow one the best we could through our messaging platform. Safe to say, that we will always prioritize setting up an SDLC methodology in the planning phases of future projects. </w:t>
-      </w:r>
-    </w:p>
-    <w:p/>
-    <w:p>
-      <w:r>
-        <w:t>Adaptability:</w:t>
-      </w:r>
-    </w:p>
-    <w:p>
-      <w:r>
-        <w:t xml:space="preserve">Through the many challenges we went through to complete this project, our group learned the power of being adaptable when unforeseen circumstances arise. </w:t>
-      </w:r>
-    </w:p>
-    <w:p>
-      <w:r>
-        <w:t xml:space="preserve">To list a few: </w:t>
-      </w:r>
-    </w:p>
-    <w:p>
-      <w:pPr>
-        <w:pStyle w:val="ListParagraph"/>
-        <w:numPr>
-          <w:ilvl w:val="0"/>
-          <w:numId w:val="1"/>
-        </w:numPr>
-      </w:pPr>
-      <w:r>
-        <w:t>A group member left</w:t>
-      </w:r>
-    </w:p>
-    <w:p>
-      <w:pPr>
-        <w:pStyle w:val="ListParagraph"/>
-        <w:numPr>
-          <w:ilvl w:val="0"/>
-          <w:numId w:val="1"/>
-        </w:numPr>
-      </w:pPr>
-      <w:r>
-        <w:t>Needed to find a third API to show us a map</w:t>
-      </w:r>
-    </w:p>
-    <w:p>
-      <w:pPr>
-        <w:pStyle w:val="ListParagraph"/>
-        <w:numPr>
-          <w:ilvl w:val="0"/>
-          <w:numId w:val="1"/>
-        </w:numPr>
-      </w:pPr>
-      <w:r>
-        <w:t>Switched from GitHub to Heroku and back to GitHub for our CICD</w:t>
-      </w:r>
-    </w:p>
-    <w:p>
-      <w:pPr>
-        <w:pStyle w:val="ListParagraph"/>
-        <w:numPr>
-          <w:ilvl w:val="0"/>
-          <w:numId w:val="1"/>
-        </w:numPr>
-      </w:pPr>
-      <w:r>
-        <w:t>Added a database to maintain the functionality of our APIs</w:t>
-      </w:r>
-    </w:p>
-    <w:p>
-      <w:r>
-        <w:t xml:space="preserve">Although we are bound to encounter many more issues throughout our careers, we learned why agile practices are the most popular methodologies in the workplace. </w:t>
-      </w:r>
-      <w:bookmarkStart w:id="9" w:name="_heading=h.2s8eyo1" w:colFirst="0" w:colLast="0"/>
-      <w:bookmarkEnd w:id="9"/>
-    </w:p>
-    <w:p>
-      <w:pPr>
-        <w:pStyle w:val="Heading1"/>
-      </w:pPr>
-      <w:bookmarkStart w:id="10" w:name="_heading=h.17dp8vu" w:colFirst="0" w:colLast="0"/>
-      <w:bookmarkEnd w:id="10"/>
-      <w:r>
-        <w:t>Work Division</w:t>
-      </w:r>
-    </w:p>
-    <w:p>
-      <w:r>
-        <w:t>Brian – Planning, organization, Formatting Reports, Presentation Slides, Scheduling Meetings</w:t>
-      </w:r>
-    </w:p>
-    <w:p>
-      <w:r>
-        <w:tab/>
-        <w:t xml:space="preserve">Report: Project </w:t>
-      </w:r>
-      <w:proofErr w:type="gramStart"/>
-      <w:r>
-        <w:t>Over View</w:t>
-      </w:r>
-      <w:proofErr w:type="gramEnd"/>
-      <w:r>
-        <w:t>, Kanban Methodology, Lessons Learned, Challenges</w:t>
-      </w:r>
-    </w:p>
-    <w:p>
-      <w:pPr>
-        <w:ind w:left="720"/>
-      </w:pPr>
-      <w:r>
-        <w:t xml:space="preserve">M1 </w:t>
-      </w:r>
-      <w:r>
-        <w:t>Presen</w:t>
-      </w:r>
-      <w:r>
-        <w:t>tation Slides:</w:t>
-      </w:r>
-    </w:p>
-    <w:p>
-      <w:r>
-        <w:t>Ian – Programing, CICD, Testing</w:t>
-      </w:r>
-    </w:p>
-    <w:p>
-      <w:r>
-        <w:tab/>
-        <w:t xml:space="preserve">Presentation Slides: </w:t>
-      </w:r>
-    </w:p>
-    <w:p>
-      <w:r>
-        <w:t xml:space="preserve">Chris – Report: High-Level Features, Google Calendar Features, Strava Features, Code Testing, </w:t>
-      </w:r>
-    </w:p>
-    <w:p>
-      <w:pPr>
-        <w:ind w:left="720" w:firstLine="720"/>
-      </w:pPr>
-      <w:r>
-        <w:t xml:space="preserve">CICD Infrastructure </w:t>
-      </w:r>
-    </w:p>
-    <w:p>
-      <w:r>
-        <w:tab/>
-        <w:t xml:space="preserve">Presentation Slides: </w:t>
-      </w:r>
-    </w:p>
     <w:sectPr>
       <w:headerReference w:type="default" r:id="rId15"/>
       <w:footerReference w:type="default" r:id="rId16"/>
@@ -2904,8 +3344,8 @@
     <w:pPr>
       <w:pStyle w:val="Heading1"/>
     </w:pPr>
-    <w:bookmarkStart w:id="11" w:name="_heading=h.6lml783jeypt" w:colFirst="0" w:colLast="0"/>
-    <w:bookmarkEnd w:id="11"/>
+    <w:bookmarkStart w:id="12" w:name="_heading=h.6lml783jeypt" w:colFirst="0" w:colLast="0"/>
+    <w:bookmarkEnd w:id="12"/>
   </w:p>
 </w:hdr>
 </file>

</xml_diff>

<commit_message>
fixed words and added image to report
</commit_message>
<xml_diff>
--- a/MileStone2Items/MileStone2Report.docx
+++ b/MileStone2Items/MileStone2Report.docx
@@ -1168,26 +1168,18 @@
       </w:pPr>
       <w:r>
         <w:rPr>
-          <w:rFonts w:ascii="Times New Roman" w:eastAsia="Times New Roman" w:hAnsi="Times New Roman" w:cs="Times New Roman"/>
-          <w:sz w:val="24"/>
-          <w:szCs w:val="24"/>
-        </w:rPr>
-        <w:t>Another feature that the Google Calendar API provides is the ability to display calendars. In our application, we can use the Google Calendar API to display this calendar allowing the users to see the upcoming workouts. This allows the users to see the schedule for the coming weeks</w:t>
-      </w:r>
-      <w:r>
-        <w:rPr>
           <w:noProof/>
         </w:rPr>
         <w:drawing>
-          <wp:anchor distT="0" distB="0" distL="0" distR="0" simplePos="0" relativeHeight="251660288" behindDoc="1" locked="0" layoutInCell="1" hidden="0" allowOverlap="1" wp14:anchorId="28D55715" wp14:editId="1B7A8EDB">
+          <wp:anchor distT="0" distB="0" distL="0" distR="0" simplePos="0" relativeHeight="251660288" behindDoc="1" locked="0" layoutInCell="1" hidden="0" allowOverlap="1" wp14:anchorId="28D55715" wp14:editId="0BE915B6">
             <wp:simplePos x="0" y="0"/>
             <wp:positionH relativeFrom="column">
-              <wp:posOffset>-195262</wp:posOffset>
+              <wp:posOffset>552450</wp:posOffset>
             </wp:positionH>
             <wp:positionV relativeFrom="paragraph">
-              <wp:posOffset>879153</wp:posOffset>
+              <wp:posOffset>782320</wp:posOffset>
             </wp:positionV>
-            <wp:extent cx="5895975" cy="2667000"/>
+            <wp:extent cx="4533900" cy="2057400"/>
             <wp:effectExtent l="0" t="0" r="0" b="0"/>
             <wp:wrapNone/>
             <wp:docPr id="6" name="image4.png"/>
@@ -1209,7 +1201,7 @@
                   <pic:spPr>
                     <a:xfrm>
                       <a:off x="0" y="0"/>
-                      <a:ext cx="5895975" cy="2667000"/>
+                      <a:ext cx="4533900" cy="2057400"/>
                     </a:xfrm>
                     <a:prstGeom prst="rect">
                       <a:avLst/>
@@ -1219,9 +1211,33 @@
                 </pic:pic>
               </a:graphicData>
             </a:graphic>
+            <wp14:sizeRelH relativeFrom="margin">
+              <wp14:pctWidth>0</wp14:pctWidth>
+            </wp14:sizeRelH>
+            <wp14:sizeRelV relativeFrom="margin">
+              <wp14:pctHeight>0</wp14:pctHeight>
+            </wp14:sizeRelV>
           </wp:anchor>
         </w:drawing>
       </w:r>
+      <w:r>
+        <w:rPr>
+          <w:rFonts w:ascii="Times New Roman" w:eastAsia="Times New Roman" w:hAnsi="Times New Roman" w:cs="Times New Roman"/>
+          <w:sz w:val="24"/>
+          <w:szCs w:val="24"/>
+        </w:rPr>
+        <w:t xml:space="preserve">Another feature that the Google Calendar API provides is the ability to display calendars. In our application, we can use the Google Calendar API to display this calendar allowing the users to see the upcoming workouts. This allows the users to see the schedule for the coming </w:t>
+      </w:r>
+      <w:proofErr w:type="gramStart"/>
+      <w:r>
+        <w:rPr>
+          <w:rFonts w:ascii="Times New Roman" w:eastAsia="Times New Roman" w:hAnsi="Times New Roman" w:cs="Times New Roman"/>
+          <w:sz w:val="24"/>
+          <w:szCs w:val="24"/>
+        </w:rPr>
+        <w:t>weeks</w:t>
+      </w:r>
+      <w:proofErr w:type="gramEnd"/>
     </w:p>
     <w:p>
       <w:pPr>
@@ -1980,19 +1996,38 @@
         </w:rPr>
         <w:t xml:space="preserve">    </w:t>
       </w:r>
-      <w:hyperlink r:id="rId14">
-        <w:r>
-          <w:rPr>
-            <w:rFonts w:ascii="Times New Roman" w:eastAsia="Times New Roman" w:hAnsi="Times New Roman" w:cs="Times New Roman"/>
-            <w:color w:val="0000FF"/>
-            <w:sz w:val="24"/>
-            <w:szCs w:val="24"/>
-            <w:u w:val="single"/>
-          </w:rPr>
-          <w:t>Link to larger image</w:t>
-        </w:r>
-      </w:hyperlink>
-    </w:p>
+      <w:bookmarkStart w:id="14" w:name="_Hlk152836977"/>
+      <w:r>
+        <w:fldChar w:fldCharType="begin"/>
+      </w:r>
+      <w:r>
+        <w:instrText>HYPERLINK "https://www.figma.com/file/FkUgTRag6I912bowKIK9jA/DFD-level-0?type=design&amp;node-id=0-1&amp;mode=design&amp;t=TShjKA5u3ArW48uR-0" \h</w:instrText>
+      </w:r>
+      <w:r>
+        <w:fldChar w:fldCharType="separate"/>
+      </w:r>
+      <w:r>
+        <w:rPr>
+          <w:rFonts w:ascii="Times New Roman" w:eastAsia="Times New Roman" w:hAnsi="Times New Roman" w:cs="Times New Roman"/>
+          <w:color w:val="0000FF"/>
+          <w:sz w:val="24"/>
+          <w:szCs w:val="24"/>
+          <w:u w:val="single"/>
+        </w:rPr>
+        <w:t>Link to larger image</w:t>
+      </w:r>
+      <w:r>
+        <w:rPr>
+          <w:rFonts w:ascii="Times New Roman" w:eastAsia="Times New Roman" w:hAnsi="Times New Roman" w:cs="Times New Roman"/>
+          <w:color w:val="0000FF"/>
+          <w:sz w:val="24"/>
+          <w:szCs w:val="24"/>
+          <w:u w:val="single"/>
+        </w:rPr>
+        <w:fldChar w:fldCharType="end"/>
+      </w:r>
+    </w:p>
+    <w:bookmarkEnd w:id="14"/>
     <w:p>
       <w:pPr>
         <w:spacing w:line="276" w:lineRule="auto"/>
@@ -2018,8 +2053,8 @@
           <w:rFonts w:ascii="Times New Roman" w:eastAsia="Times New Roman" w:hAnsi="Times New Roman" w:cs="Times New Roman"/>
         </w:rPr>
       </w:pPr>
-      <w:bookmarkStart w:id="14" w:name="_heading=h.1ksv4uv" w:colFirst="0" w:colLast="0"/>
-      <w:bookmarkEnd w:id="14"/>
+      <w:bookmarkStart w:id="15" w:name="_heading=h.1ksv4uv" w:colFirst="0" w:colLast="0"/>
+      <w:bookmarkEnd w:id="15"/>
       <w:r>
         <w:rPr>
           <w:rFonts w:ascii="Times New Roman" w:eastAsia="Times New Roman" w:hAnsi="Times New Roman" w:cs="Times New Roman"/>
@@ -2131,8 +2166,8 @@
           <w:rFonts w:ascii="Times New Roman" w:eastAsia="Times New Roman" w:hAnsi="Times New Roman" w:cs="Times New Roman"/>
         </w:rPr>
       </w:pPr>
-      <w:bookmarkStart w:id="15" w:name="_heading=h.44sinio" w:colFirst="0" w:colLast="0"/>
-      <w:bookmarkEnd w:id="15"/>
+      <w:bookmarkStart w:id="16" w:name="_heading=h.44sinio" w:colFirst="0" w:colLast="0"/>
+      <w:bookmarkEnd w:id="16"/>
       <w:r>
         <w:rPr>
           <w:rFonts w:ascii="Times New Roman" w:eastAsia="Times New Roman" w:hAnsi="Times New Roman" w:cs="Times New Roman"/>
@@ -2326,8 +2361,8 @@
           <w:rFonts w:ascii="Times New Roman" w:eastAsia="Times New Roman" w:hAnsi="Times New Roman" w:cs="Times New Roman"/>
         </w:rPr>
       </w:pPr>
-      <w:bookmarkStart w:id="16" w:name="_heading=h.2jxsxqh" w:colFirst="0" w:colLast="0"/>
-      <w:bookmarkEnd w:id="16"/>
+      <w:bookmarkStart w:id="17" w:name="_heading=h.2jxsxqh" w:colFirst="0" w:colLast="0"/>
+      <w:bookmarkEnd w:id="17"/>
       <w:r>
         <w:rPr>
           <w:rFonts w:ascii="Times New Roman" w:eastAsia="Times New Roman" w:hAnsi="Times New Roman" w:cs="Times New Roman"/>
@@ -2337,12 +2372,142 @@
       </w:r>
     </w:p>
     <w:p>
-      <w:pPr>
-        <w:spacing w:line="276" w:lineRule="auto"/>
-        <w:rPr>
-          <w:rFonts w:ascii="Times New Roman" w:eastAsia="Times New Roman" w:hAnsi="Times New Roman" w:cs="Times New Roman"/>
-        </w:rPr>
-      </w:pPr>
+      <w:r>
+        <w:rPr>
+          <w:noProof/>
+        </w:rPr>
+        <w:drawing>
+          <wp:inline distT="0" distB="0" distL="0" distR="0" wp14:anchorId="1DC2E811" wp14:editId="0F5358D5">
+            <wp:extent cx="5943600" cy="2168525"/>
+            <wp:effectExtent l="0" t="0" r="0" b="3175"/>
+            <wp:docPr id="209191413" name="Picture 1" descr="A blue line with black text&#10;&#10;Description automatically generated"/>
+            <wp:cNvGraphicFramePr>
+              <a:graphicFrameLocks xmlns:a="http://schemas.openxmlformats.org/drawingml/2006/main" noChangeAspect="1"/>
+            </wp:cNvGraphicFramePr>
+            <a:graphic xmlns:a="http://schemas.openxmlformats.org/drawingml/2006/main">
+              <a:graphicData uri="http://schemas.openxmlformats.org/drawingml/2006/picture">
+                <pic:pic xmlns:pic="http://schemas.openxmlformats.org/drawingml/2006/picture">
+                  <pic:nvPicPr>
+                    <pic:cNvPr id="209191413" name="Picture 1" descr="A blue line with black text&#10;&#10;Description automatically generated"/>
+                    <pic:cNvPicPr/>
+                  </pic:nvPicPr>
+                  <pic:blipFill>
+                    <a:blip r:embed="rId14"/>
+                    <a:stretch>
+                      <a:fillRect/>
+                    </a:stretch>
+                  </pic:blipFill>
+                  <pic:spPr>
+                    <a:xfrm>
+                      <a:off x="0" y="0"/>
+                      <a:ext cx="5943600" cy="2168525"/>
+                    </a:xfrm>
+                    <a:prstGeom prst="rect">
+                      <a:avLst/>
+                    </a:prstGeom>
+                  </pic:spPr>
+                </pic:pic>
+              </a:graphicData>
+            </a:graphic>
+          </wp:inline>
+        </w:drawing>
+      </w:r>
+    </w:p>
+    <w:p>
+      <w:pPr>
+        <w:spacing w:line="276" w:lineRule="auto"/>
+        <w:jc w:val="center"/>
+        <w:rPr>
+          <w:rStyle w:val="Hyperlink"/>
+          <w:rFonts w:ascii="Times New Roman" w:eastAsia="Times New Roman" w:hAnsi="Times New Roman" w:cs="Times New Roman"/>
+          <w:sz w:val="24"/>
+          <w:szCs w:val="24"/>
+        </w:rPr>
+      </w:pPr>
+      <w:r>
+        <w:rPr>
+          <w:rFonts w:ascii="Times New Roman" w:eastAsia="Times New Roman" w:hAnsi="Times New Roman" w:cs="Times New Roman"/>
+          <w:color w:val="0000FF"/>
+          <w:sz w:val="24"/>
+          <w:szCs w:val="24"/>
+          <w:u w:val="single"/>
+        </w:rPr>
+        <w:fldChar w:fldCharType="begin"/>
+      </w:r>
+      <w:r>
+        <w:rPr>
+          <w:rFonts w:ascii="Times New Roman" w:eastAsia="Times New Roman" w:hAnsi="Times New Roman" w:cs="Times New Roman"/>
+          <w:color w:val="0000FF"/>
+          <w:sz w:val="24"/>
+          <w:szCs w:val="24"/>
+          <w:u w:val="single"/>
+        </w:rPr>
+        <w:instrText>HYPERLINK "https://www.figma.com/file/TANtDN9ZHhlglMrsTsse4p/timeline-graph?type=design&amp;node-id=0-1&amp;mode=design&amp;t=x84T90OuRn4XdOkv-0"</w:instrText>
+      </w:r>
+      <w:r>
+        <w:rPr>
+          <w:rFonts w:ascii="Times New Roman" w:eastAsia="Times New Roman" w:hAnsi="Times New Roman" w:cs="Times New Roman"/>
+          <w:color w:val="0000FF"/>
+          <w:sz w:val="24"/>
+          <w:szCs w:val="24"/>
+          <w:u w:val="single"/>
+        </w:rPr>
+      </w:r>
+      <w:r>
+        <w:rPr>
+          <w:rFonts w:ascii="Times New Roman" w:eastAsia="Times New Roman" w:hAnsi="Times New Roman" w:cs="Times New Roman"/>
+          <w:color w:val="0000FF"/>
+          <w:sz w:val="24"/>
+          <w:szCs w:val="24"/>
+          <w:u w:val="single"/>
+        </w:rPr>
+        <w:fldChar w:fldCharType="separate"/>
+      </w:r>
+      <w:r>
+        <w:rPr>
+          <w:rStyle w:val="Hyperlink"/>
+          <w:rFonts w:ascii="Times New Roman" w:eastAsia="Times New Roman" w:hAnsi="Times New Roman" w:cs="Times New Roman"/>
+          <w:sz w:val="24"/>
+          <w:szCs w:val="24"/>
+        </w:rPr>
+        <w:t>Lin</w:t>
+      </w:r>
+      <w:r>
+        <w:rPr>
+          <w:rStyle w:val="Hyperlink"/>
+          <w:rFonts w:ascii="Times New Roman" w:eastAsia="Times New Roman" w:hAnsi="Times New Roman" w:cs="Times New Roman"/>
+          <w:sz w:val="24"/>
+          <w:szCs w:val="24"/>
+        </w:rPr>
+        <w:t>k</w:t>
+      </w:r>
+      <w:r>
+        <w:rPr>
+          <w:rStyle w:val="Hyperlink"/>
+          <w:rFonts w:ascii="Times New Roman" w:eastAsia="Times New Roman" w:hAnsi="Times New Roman" w:cs="Times New Roman"/>
+          <w:sz w:val="24"/>
+          <w:szCs w:val="24"/>
+        </w:rPr>
+        <w:t xml:space="preserve"> to larger image</w:t>
+      </w:r>
+    </w:p>
+    <w:p>
+      <w:pPr>
+        <w:spacing w:line="276" w:lineRule="auto"/>
+        <w:rPr>
+          <w:rFonts w:ascii="Times New Roman" w:eastAsia="Times New Roman" w:hAnsi="Times New Roman" w:cs="Times New Roman"/>
+        </w:rPr>
+      </w:pPr>
+      <w:r>
+        <w:rPr>
+          <w:rFonts w:ascii="Times New Roman" w:eastAsia="Times New Roman" w:hAnsi="Times New Roman" w:cs="Times New Roman"/>
+          <w:color w:val="0000FF"/>
+          <w:sz w:val="24"/>
+          <w:szCs w:val="24"/>
+          <w:u w:val="single"/>
+        </w:rPr>
+        <w:fldChar w:fldCharType="end"/>
+      </w:r>
       <w:r>
         <w:rPr>
           <w:rFonts w:ascii="Times New Roman" w:eastAsia="Times New Roman" w:hAnsi="Times New Roman" w:cs="Times New Roman"/>
@@ -2702,8 +2867,8 @@
     <w:pPr>
       <w:pStyle w:val="Heading1"/>
     </w:pPr>
-    <w:bookmarkStart w:id="17" w:name="_heading=h.6lml783jeypt" w:colFirst="0" w:colLast="0"/>
-    <w:bookmarkEnd w:id="17"/>
+    <w:bookmarkStart w:id="18" w:name="_heading=h.6lml783jeypt" w:colFirst="0" w:colLast="0"/>
+    <w:bookmarkEnd w:id="18"/>
   </w:p>
 </w:hdr>
 </file>
@@ -3287,6 +3452,41 @@
       <w:szCs w:val="48"/>
     </w:rPr>
   </w:style>
+  <w:style w:type="character" w:styleId="Hyperlink">
+    <w:name w:val="Hyperlink"/>
+    <w:basedOn w:val="DefaultParagraphFont"/>
+    <w:uiPriority w:val="99"/>
+    <w:unhideWhenUsed/>
+    <w:rsid w:val="000A2D4A"/>
+    <w:rPr>
+      <w:color w:val="0000FF" w:themeColor="hyperlink"/>
+      <w:u w:val="single"/>
+    </w:rPr>
+  </w:style>
+  <w:style w:type="character" w:styleId="UnresolvedMention">
+    <w:name w:val="Unresolved Mention"/>
+    <w:basedOn w:val="DefaultParagraphFont"/>
+    <w:uiPriority w:val="99"/>
+    <w:semiHidden/>
+    <w:unhideWhenUsed/>
+    <w:rsid w:val="000A2D4A"/>
+    <w:rPr>
+      <w:color w:val="605E5C"/>
+      <w:shd w:val="clear" w:color="auto" w:fill="E1DFDD"/>
+    </w:rPr>
+  </w:style>
+  <w:style w:type="character" w:styleId="FollowedHyperlink">
+    <w:name w:val="FollowedHyperlink"/>
+    <w:basedOn w:val="DefaultParagraphFont"/>
+    <w:uiPriority w:val="99"/>
+    <w:semiHidden/>
+    <w:unhideWhenUsed/>
+    <w:rsid w:val="000A2D4A"/>
+    <w:rPr>
+      <w:color w:val="800080" w:themeColor="followedHyperlink"/>
+      <w:u w:val="single"/>
+    </w:rPr>
+  </w:style>
 </w:styles>
 </file>
 

</xml_diff>